<commit_message>
Added grid and merge sort explanation to verslag
</commit_message>
<xml_diff>
--- a/Verslag/Machine Intelligence (1).docx
+++ b/Verslag/Machine Intelligence (1).docx
@@ -1,43 +1,43 @@
 
 <file path=word/document.xml><?xml version="1.0" encoding="utf-8"?>
-<w:document xmlns:wpc="http://schemas.microsoft.com/office/word/2010/wordprocessingCanvas" xmlns:cx="http://schemas.microsoft.com/office/drawing/2014/chartex" xmlns:cx1="http://schemas.microsoft.com/office/drawing/2015/9/8/chartex" xmlns:cx2="http://schemas.microsoft.com/office/drawing/2015/10/21/chartex" xmlns:cx3="http://schemas.microsoft.com/office/drawing/2016/5/9/chartex" xmlns:cx4="http://schemas.microsoft.com/office/drawing/2016/5/10/chartex" xmlns:cx5="http://schemas.microsoft.com/office/drawing/2016/5/11/chartex" xmlns:cx6="http://schemas.microsoft.com/office/drawing/2016/5/12/chartex" xmlns:cx7="http://schemas.microsoft.com/office/drawing/2016/5/13/chartex" xmlns:cx8="http://schemas.microsoft.com/office/drawing/2016/5/14/chartex" xmlns:mc="http://schemas.openxmlformats.org/markup-compatibility/2006" xmlns:aink="http://schemas.microsoft.com/office/drawing/2016/ink" xmlns:am3d="http://schemas.microsoft.com/office/drawing/2017/model3d" xmlns:o="urn:schemas-microsoft-com:office:office" xmlns:r="http://schemas.openxmlformats.org/officeDocument/2006/relationships" xmlns:m="http://schemas.openxmlformats.org/officeDocument/2006/math" xmlns:v="urn:schemas-microsoft-com:vml" xmlns:wp14="http://schemas.microsoft.com/office/word/2010/wordprocessingDrawing" xmlns:wp="http://schemas.openxmlformats.org/drawingml/2006/wordprocessingDrawing" xmlns:w10="urn:schemas-microsoft-com:office:word" xmlns:w="http://schemas.openxmlformats.org/wordprocessingml/2006/main" xmlns:w14="http://schemas.microsoft.com/office/word/2010/wordml" xmlns:w15="http://schemas.microsoft.com/office/word/2012/wordml" xmlns:w16cex="http://schemas.microsoft.com/office/word/2018/wordml/cex" xmlns:w16cid="http://schemas.microsoft.com/office/word/2016/wordml/cid" xmlns:w16="http://schemas.microsoft.com/office/word/2018/wordml" xmlns:w16sdtdh="http://schemas.microsoft.com/office/word/2020/wordml/sdtdatahash" xmlns:w16se="http://schemas.microsoft.com/office/word/2015/wordml/symex" xmlns:wpg="http://schemas.microsoft.com/office/word/2010/wordprocessingGroup" xmlns:wpi="http://schemas.microsoft.com/office/word/2010/wordprocessingInk" xmlns:wne="http://schemas.microsoft.com/office/word/2006/wordml" xmlns:wps="http://schemas.microsoft.com/office/word/2010/wordprocessingShape" xmlns:a="http://schemas.openxmlformats.org/drawingml/2006/main" xmlns:pic="http://schemas.openxmlformats.org/drawingml/2006/picture" xmlns:a14="http://schemas.microsoft.com/office/drawing/2010/main" mc:Ignorable="w14 w15 w16se w16cid w16 w16cex w16sdtdh wp14">
+<w:document xmlns:wpc="http://schemas.microsoft.com/office/word/2010/wordprocessingCanvas" xmlns:cx="http://schemas.microsoft.com/office/drawing/2014/chartex" xmlns:cx1="http://schemas.microsoft.com/office/drawing/2015/9/8/chartex" xmlns:cx2="http://schemas.microsoft.com/office/drawing/2015/10/21/chartex" xmlns:cx3="http://schemas.microsoft.com/office/drawing/2016/5/9/chartex" xmlns:cx4="http://schemas.microsoft.com/office/drawing/2016/5/10/chartex" xmlns:cx5="http://schemas.microsoft.com/office/drawing/2016/5/11/chartex" xmlns:cx6="http://schemas.microsoft.com/office/drawing/2016/5/12/chartex" xmlns:cx7="http://schemas.microsoft.com/office/drawing/2016/5/13/chartex" xmlns:cx8="http://schemas.microsoft.com/office/drawing/2016/5/14/chartex" xmlns:mc="http://schemas.openxmlformats.org/markup-compatibility/2006" xmlns:aink="http://schemas.microsoft.com/office/drawing/2016/ink" xmlns:am3d="http://schemas.microsoft.com/office/drawing/2017/model3d" xmlns:o="urn:schemas-microsoft-com:office:office" xmlns:r="http://schemas.openxmlformats.org/officeDocument/2006/relationships" xmlns:m="http://schemas.openxmlformats.org/officeDocument/2006/math" xmlns:v="urn:schemas-microsoft-com:vml" xmlns:wp14="http://schemas.microsoft.com/office/word/2010/wordprocessingDrawing" xmlns:wp="http://schemas.openxmlformats.org/drawingml/2006/wordprocessingDrawing" xmlns:w10="urn:schemas-microsoft-com:office:word" xmlns:w="http://schemas.openxmlformats.org/wordprocessingml/2006/main" xmlns:w14="http://schemas.microsoft.com/office/word/2010/wordml" xmlns:w15="http://schemas.microsoft.com/office/word/2012/wordml" xmlns:w16cex="http://schemas.microsoft.com/office/word/2018/wordml/cex" xmlns:w16cid="http://schemas.microsoft.com/office/word/2016/wordml/cid" xmlns:w16="http://schemas.microsoft.com/office/word/2018/wordml" xmlns:w16sdtdh="http://schemas.microsoft.com/office/word/2020/wordml/sdtdatahash" xmlns:w16se="http://schemas.microsoft.com/office/word/2015/wordml/symex" xmlns:wpg="http://schemas.microsoft.com/office/word/2010/wordprocessingGroup" xmlns:wpi="http://schemas.microsoft.com/office/word/2010/wordprocessingInk" xmlns:wne="http://schemas.microsoft.com/office/word/2006/wordml" xmlns:wps="http://schemas.microsoft.com/office/word/2010/wordprocessingShape" mc:Ignorable="w14 w15 w16se w16cid w16 w16cex w16sdtdh wp14">
   <w:body>
     <w:p>
       <w:pPr>
         <w:pStyle w:val="Kop1"/>
       </w:pPr>
-      <w:bookmarkStart w:name="_Toc76014771" w:id="0"/>
+      <w:bookmarkStart w:id="0" w:name="_Toc76014771"/>
       <w:r>
         <w:t>Machine intelligence</w:t>
       </w:r>
       <w:bookmarkEnd w:id="0"/>
-    </w:p>
-    <w:p/>
-    <w:p/>
-    <w:p/>
-    <w:p/>
-    <w:p/>
-    <w:p/>
-    <w:p>
-      <w:r>
+      <w:r>
+        <w:t xml:space="preserve"> Verbeteringen</w:t>
+      </w:r>
+    </w:p>
+    <w:p>
+      <w:r>
+        <w:rPr>
+          <w:noProof/>
+        </w:rPr>
         <w:drawing>
-          <wp:inline wp14:editId="3222A0E6" wp14:anchorId="2F6E34F6">
+          <wp:inline distT="0" distB="0" distL="0" distR="0" wp14:anchorId="2F6E34F6" wp14:editId="3222A0E6">
             <wp:extent cx="5635136" cy="3193245"/>
             <wp:effectExtent l="0" t="0" r="0" b="0"/>
-            <wp:docPr id="764816112" name="Afbeelding 764816112" title=""/>
+            <wp:docPr id="764816112" name="Afbeelding 764816112"/>
             <wp:cNvGraphicFramePr>
-              <a:graphicFrameLocks noChangeAspect="1"/>
+              <a:graphicFrameLocks xmlns:a="http://schemas.openxmlformats.org/drawingml/2006/main" noChangeAspect="1"/>
             </wp:cNvGraphicFramePr>
-            <a:graphic>
+            <a:graphic xmlns:a="http://schemas.openxmlformats.org/drawingml/2006/main">
               <a:graphicData uri="http://schemas.openxmlformats.org/drawingml/2006/picture">
-                <pic:pic>
+                <pic:pic xmlns:pic="http://schemas.openxmlformats.org/drawingml/2006/picture">
                   <pic:nvPicPr>
                     <pic:cNvPr id="0" name="Afbeelding 764816112"/>
                     <pic:cNvPicPr/>
                   </pic:nvPicPr>
                   <pic:blipFill>
-                    <a:blip r:embed="R7edfd1d2284241fb">
-                      <a:extLst xmlns:a="http://schemas.openxmlformats.org/drawingml/2006/main">
+                    <a:blip r:embed="rId7">
+                      <a:extLst>
                         <a:ext uri="{28A0092B-C50C-407E-A947-70E740481C1C}">
                           <a14:useLocalDpi xmlns:a14="http://schemas.microsoft.com/office/drawing/2010/main" val="0"/>
                         </a:ext>
@@ -48,7 +48,7 @@
                     </a:stretch>
                   </pic:blipFill>
                   <pic:spPr>
-                    <a:xfrm rot="0" flipH="0" flipV="0">
+                    <a:xfrm>
                       <a:off x="0" y="0"/>
                       <a:ext cx="5635136" cy="3193245"/>
                     </a:xfrm>
@@ -63,78 +63,29 @@
         </w:drawing>
       </w:r>
     </w:p>
-    <w:p/>
-    <w:p>
-      <w:pPr>
-        <w:pStyle w:val="Standaard"/>
-      </w:pPr>
-    </w:p>
-    <w:p>
-      <w:pPr>
-        <w:pStyle w:val="Standaard"/>
-      </w:pPr>
-    </w:p>
-    <w:p/>
+    <w:p>
+      <w:pPr>
+        <w:rPr>
+          <w:rFonts w:asciiTheme="majorHAnsi" w:eastAsiaTheme="majorEastAsia" w:hAnsiTheme="majorHAnsi" w:cstheme="majorBidi"/>
+          <w:color w:val="2F5496" w:themeColor="accent1" w:themeShade="BF"/>
+          <w:sz w:val="26"/>
+          <w:szCs w:val="26"/>
+        </w:rPr>
+      </w:pPr>
+      <w:bookmarkStart w:id="1" w:name="_Toc76014772"/>
+      <w:r>
+        <w:br w:type="page"/>
+      </w:r>
+    </w:p>
     <w:p>
       <w:pPr>
         <w:pStyle w:val="Kop2"/>
-      </w:pPr>
-    </w:p>
-    <w:p>
-      <w:pPr>
-        <w:pStyle w:val="Kop2"/>
-      </w:pPr>
-    </w:p>
-    <w:p>
-      <w:pPr>
-        <w:pStyle w:val="Kop2"/>
-      </w:pPr>
-    </w:p>
-    <w:p>
-      <w:pPr>
-        <w:pStyle w:val="Kop2"/>
-      </w:pPr>
-    </w:p>
-    <w:p>
-      <w:pPr>
-        <w:pStyle w:val="Kop2"/>
-      </w:pPr>
-    </w:p>
-    <w:p>
-      <w:pPr>
-        <w:pStyle w:val="Kop2"/>
-      </w:pPr>
-    </w:p>
-    <w:p>
-      <w:pPr>
-        <w:pStyle w:val="Kop2"/>
-      </w:pPr>
-    </w:p>
-    <w:p>
-      <w:pPr>
-        <w:pStyle w:val="Kop2"/>
-      </w:pPr>
-    </w:p>
-    <w:p>
-      <w:pPr>
-        <w:pStyle w:val="Kop2"/>
-      </w:pPr>
-    </w:p>
-    <w:p>
-      <w:pPr>
-        <w:pStyle w:val="Kop2"/>
-      </w:pPr>
-    </w:p>
-    <w:p>
-      <w:pPr>
-        <w:pStyle w:val="Kop2"/>
         <w:rPr>
           <w:rFonts w:ascii="Calibri Light" w:hAnsi="Calibri Light"/>
         </w:rPr>
       </w:pPr>
-      <w:bookmarkStart w:name="_Toc76014772" w:id="1"/>
-      <w:r>
-        <w:rPr/>
+      <w:r>
+        <w:lastRenderedPageBreak/>
         <w:t>Inhoud</w:t>
       </w:r>
       <w:bookmarkEnd w:id="1"/>
@@ -156,7 +107,7 @@
               <w:tab w:val="right" w:leader="dot" w:pos="9016"/>
             </w:tabs>
             <w:rPr>
-              <w:rFonts w:eastAsia="ＭＳ 明朝" w:eastAsiaTheme="minorEastAsia"/>
+              <w:rFonts w:eastAsiaTheme="minorEastAsia"/>
               <w:noProof/>
               <w:lang w:val="en-US" w:eastAsia="ja-JP"/>
             </w:rPr>
@@ -170,7 +121,7 @@
           <w:r>
             <w:fldChar w:fldCharType="separate"/>
           </w:r>
-          <w:hyperlink w:history="1" w:anchor="_Toc76014771">
+          <w:hyperlink w:anchor="_Toc76014771" w:history="1">
             <w:r>
               <w:rPr>
                 <w:rStyle w:val="Hyperlink"/>
@@ -235,12 +186,12 @@
               <w:tab w:val="right" w:leader="dot" w:pos="9016"/>
             </w:tabs>
             <w:rPr>
-              <w:rFonts w:eastAsia="ＭＳ 明朝" w:eastAsiaTheme="minorEastAsia"/>
+              <w:rFonts w:eastAsiaTheme="minorEastAsia"/>
               <w:noProof/>
               <w:lang w:val="en-US" w:eastAsia="ja-JP"/>
             </w:rPr>
           </w:pPr>
-          <w:hyperlink w:history="1" w:anchor="_Toc76014772">
+          <w:hyperlink w:anchor="_Toc76014772" w:history="1">
             <w:r>
               <w:rPr>
                 <w:rStyle w:val="Hyperlink"/>
@@ -305,12 +256,12 @@
               <w:tab w:val="right" w:leader="dot" w:pos="9016"/>
             </w:tabs>
             <w:rPr>
-              <w:rFonts w:eastAsia="ＭＳ 明朝" w:eastAsiaTheme="minorEastAsia"/>
+              <w:rFonts w:eastAsiaTheme="minorEastAsia"/>
               <w:noProof/>
               <w:lang w:val="en-US" w:eastAsia="ja-JP"/>
             </w:rPr>
           </w:pPr>
-          <w:hyperlink w:history="1" w:anchor="_Toc76014773">
+          <w:hyperlink w:anchor="_Toc76014773" w:history="1">
             <w:r>
               <w:rPr>
                 <w:rStyle w:val="Hyperlink"/>
@@ -375,12 +326,12 @@
               <w:tab w:val="right" w:leader="dot" w:pos="9016"/>
             </w:tabs>
             <w:rPr>
-              <w:rFonts w:eastAsia="ＭＳ 明朝" w:eastAsiaTheme="minorEastAsia"/>
+              <w:rFonts w:eastAsiaTheme="minorEastAsia"/>
               <w:noProof/>
               <w:lang w:val="en-US" w:eastAsia="ja-JP"/>
             </w:rPr>
           </w:pPr>
-          <w:hyperlink w:history="1" w:anchor="_Toc76014774">
+          <w:hyperlink w:anchor="_Toc76014774" w:history="1">
             <w:r>
               <w:rPr>
                 <w:rStyle w:val="Hyperlink"/>
@@ -445,12 +396,12 @@
               <w:tab w:val="right" w:leader="dot" w:pos="9016"/>
             </w:tabs>
             <w:rPr>
-              <w:rFonts w:eastAsia="ＭＳ 明朝" w:eastAsiaTheme="minorEastAsia"/>
+              <w:rFonts w:eastAsiaTheme="minorEastAsia"/>
               <w:noProof/>
               <w:lang w:val="en-US" w:eastAsia="ja-JP"/>
             </w:rPr>
           </w:pPr>
-          <w:hyperlink w:history="1" w:anchor="_Toc76014775">
+          <w:hyperlink w:anchor="_Toc76014775" w:history="1">
             <w:r>
               <w:rPr>
                 <w:rStyle w:val="Hyperlink"/>
@@ -515,12 +466,12 @@
               <w:tab w:val="right" w:leader="dot" w:pos="9016"/>
             </w:tabs>
             <w:rPr>
-              <w:rFonts w:eastAsia="ＭＳ 明朝" w:eastAsiaTheme="minorEastAsia"/>
+              <w:rFonts w:eastAsiaTheme="minorEastAsia"/>
               <w:noProof/>
               <w:lang w:val="en-US" w:eastAsia="ja-JP"/>
             </w:rPr>
           </w:pPr>
-          <w:hyperlink w:history="1" w:anchor="_Toc76014776">
+          <w:hyperlink w:anchor="_Toc76014776" w:history="1">
             <w:r>
               <w:rPr>
                 <w:rStyle w:val="Hyperlink"/>
@@ -585,12 +536,12 @@
               <w:tab w:val="right" w:leader="dot" w:pos="9016"/>
             </w:tabs>
             <w:rPr>
-              <w:rFonts w:eastAsia="ＭＳ 明朝" w:eastAsiaTheme="minorEastAsia"/>
+              <w:rFonts w:eastAsiaTheme="minorEastAsia"/>
               <w:noProof/>
               <w:lang w:val="en-US" w:eastAsia="ja-JP"/>
             </w:rPr>
           </w:pPr>
-          <w:hyperlink w:history="1" w:anchor="_Toc76014777">
+          <w:hyperlink w:anchor="_Toc76014777" w:history="1">
             <w:r>
               <w:rPr>
                 <w:rStyle w:val="Hyperlink"/>
@@ -655,12 +606,12 @@
               <w:tab w:val="right" w:leader="dot" w:pos="9016"/>
             </w:tabs>
             <w:rPr>
-              <w:rFonts w:eastAsia="ＭＳ 明朝" w:eastAsiaTheme="minorEastAsia"/>
+              <w:rFonts w:eastAsiaTheme="minorEastAsia"/>
               <w:noProof/>
               <w:lang w:val="en-US" w:eastAsia="ja-JP"/>
             </w:rPr>
           </w:pPr>
-          <w:hyperlink w:history="1" w:anchor="_Toc76014778">
+          <w:hyperlink w:anchor="_Toc76014778" w:history="1">
             <w:r>
               <w:rPr>
                 <w:rStyle w:val="Hyperlink"/>
@@ -726,12 +677,12 @@
               <w:tab w:val="right" w:leader="dot" w:pos="9016"/>
             </w:tabs>
             <w:rPr>
-              <w:rFonts w:eastAsia="ＭＳ 明朝" w:eastAsiaTheme="minorEastAsia"/>
+              <w:rFonts w:eastAsiaTheme="minorEastAsia"/>
               <w:noProof/>
               <w:lang w:val="en-US" w:eastAsia="ja-JP"/>
             </w:rPr>
           </w:pPr>
-          <w:hyperlink w:history="1" w:anchor="_Toc76014779">
+          <w:hyperlink w:anchor="_Toc76014779" w:history="1">
             <w:r>
               <w:rPr>
                 <w:rStyle w:val="Hyperlink"/>
@@ -796,12 +747,12 @@
               <w:tab w:val="right" w:leader="dot" w:pos="9016"/>
             </w:tabs>
             <w:rPr>
-              <w:rFonts w:eastAsia="ＭＳ 明朝" w:eastAsiaTheme="minorEastAsia"/>
+              <w:rFonts w:eastAsiaTheme="minorEastAsia"/>
               <w:noProof/>
               <w:lang w:val="en-US" w:eastAsia="ja-JP"/>
             </w:rPr>
           </w:pPr>
-          <w:hyperlink w:history="1" w:anchor="_Toc76014780">
+          <w:hyperlink w:anchor="_Toc76014780" w:history="1">
             <w:r>
               <w:rPr>
                 <w:rStyle w:val="Hyperlink"/>
@@ -866,12 +817,12 @@
               <w:tab w:val="right" w:leader="dot" w:pos="9016"/>
             </w:tabs>
             <w:rPr>
-              <w:rFonts w:eastAsia="ＭＳ 明朝" w:eastAsiaTheme="minorEastAsia"/>
+              <w:rFonts w:eastAsiaTheme="minorEastAsia"/>
               <w:noProof/>
               <w:lang w:val="en-US" w:eastAsia="ja-JP"/>
             </w:rPr>
           </w:pPr>
-          <w:hyperlink w:history="1" w:anchor="_Toc76014781">
+          <w:hyperlink w:anchor="_Toc76014781" w:history="1">
             <w:r>
               <w:rPr>
                 <w:rStyle w:val="Hyperlink"/>
@@ -936,12 +887,12 @@
               <w:tab w:val="right" w:leader="dot" w:pos="9016"/>
             </w:tabs>
             <w:rPr>
-              <w:rFonts w:eastAsia="ＭＳ 明朝" w:eastAsiaTheme="minorEastAsia"/>
+              <w:rFonts w:eastAsiaTheme="minorEastAsia"/>
               <w:noProof/>
               <w:lang w:val="en-US" w:eastAsia="ja-JP"/>
             </w:rPr>
           </w:pPr>
-          <w:hyperlink w:history="1" w:anchor="_Toc76014782">
+          <w:hyperlink w:anchor="_Toc76014782" w:history="1">
             <w:r>
               <w:rPr>
                 <w:rStyle w:val="Hyperlink"/>
@@ -1006,12 +957,12 @@
               <w:tab w:val="right" w:leader="dot" w:pos="9016"/>
             </w:tabs>
             <w:rPr>
-              <w:rFonts w:eastAsia="ＭＳ 明朝" w:eastAsiaTheme="minorEastAsia"/>
+              <w:rFonts w:eastAsiaTheme="minorEastAsia"/>
               <w:noProof/>
               <w:lang w:val="en-US" w:eastAsia="ja-JP"/>
             </w:rPr>
           </w:pPr>
-          <w:hyperlink w:history="1" w:anchor="_Toc76014783">
+          <w:hyperlink w:anchor="_Toc76014783" w:history="1">
             <w:r>
               <w:rPr>
                 <w:rStyle w:val="Hyperlink"/>
@@ -1076,12 +1027,12 @@
               <w:tab w:val="right" w:leader="dot" w:pos="9016"/>
             </w:tabs>
             <w:rPr>
-              <w:rFonts w:eastAsia="ＭＳ 明朝" w:eastAsiaTheme="minorEastAsia"/>
+              <w:rFonts w:eastAsiaTheme="minorEastAsia"/>
               <w:noProof/>
               <w:lang w:val="en-US" w:eastAsia="ja-JP"/>
             </w:rPr>
           </w:pPr>
-          <w:hyperlink w:history="1" w:anchor="_Toc76014784">
+          <w:hyperlink w:anchor="_Toc76014784" w:history="1">
             <w:r>
               <w:rPr>
                 <w:rStyle w:val="Hyperlink"/>
@@ -1146,12 +1097,12 @@
               <w:tab w:val="right" w:leader="dot" w:pos="9016"/>
             </w:tabs>
             <w:rPr>
-              <w:rFonts w:eastAsia="ＭＳ 明朝" w:eastAsiaTheme="minorEastAsia"/>
+              <w:rFonts w:eastAsiaTheme="minorEastAsia"/>
               <w:noProof/>
               <w:lang w:val="en-US" w:eastAsia="ja-JP"/>
             </w:rPr>
           </w:pPr>
-          <w:hyperlink w:history="1" w:anchor="_Toc76014785">
+          <w:hyperlink w:anchor="_Toc76014785" w:history="1">
             <w:r>
               <w:rPr>
                 <w:rStyle w:val="Hyperlink"/>
@@ -1216,12 +1167,12 @@
               <w:tab w:val="right" w:leader="dot" w:pos="9016"/>
             </w:tabs>
             <w:rPr>
-              <w:rFonts w:eastAsia="ＭＳ 明朝" w:eastAsiaTheme="minorEastAsia"/>
+              <w:rFonts w:eastAsiaTheme="minorEastAsia"/>
               <w:noProof/>
               <w:lang w:val="en-US" w:eastAsia="ja-JP"/>
             </w:rPr>
           </w:pPr>
-          <w:hyperlink w:history="1" w:anchor="_Toc76014786">
+          <w:hyperlink w:anchor="_Toc76014786" w:history="1">
             <w:r>
               <w:rPr>
                 <w:rStyle w:val="Hyperlink"/>
@@ -1294,24 +1245,27 @@
     </w:sdt>
     <w:p>
       <w:pPr>
+        <w:rPr>
+          <w:rFonts w:asciiTheme="majorHAnsi" w:eastAsiaTheme="majorEastAsia" w:hAnsiTheme="majorHAnsi" w:cstheme="majorBidi"/>
+          <w:color w:val="2F5496" w:themeColor="accent1" w:themeShade="BF"/>
+          <w:sz w:val="26"/>
+          <w:szCs w:val="26"/>
+        </w:rPr>
+      </w:pPr>
+      <w:bookmarkStart w:id="2" w:name="_Toc76014773"/>
+      <w:r>
+        <w:br w:type="page"/>
+      </w:r>
+    </w:p>
+    <w:p>
+      <w:pPr>
         <w:pStyle w:val="Kop2"/>
-      </w:pPr>
-    </w:p>
-    <w:p>
-      <w:pPr>
-        <w:pStyle w:val="Kop2"/>
-      </w:pPr>
-    </w:p>
-    <w:p>
-      <w:pPr>
-        <w:pStyle w:val="Kop2"/>
         <w:rPr>
           <w:rFonts w:ascii="Calibri Light" w:hAnsi="Calibri Light"/>
         </w:rPr>
       </w:pPr>
-      <w:bookmarkStart w:name="_Toc76014773" w:id="2"/>
-      <w:r>
-        <w:rPr/>
+      <w:r>
+        <w:lastRenderedPageBreak/>
         <w:t>Samenvatting</w:t>
       </w:r>
       <w:bookmarkEnd w:id="2"/>
@@ -1323,24 +1277,27 @@
     </w:p>
     <w:p>
       <w:r>
+        <w:rPr>
+          <w:noProof/>
+        </w:rPr>
         <w:drawing>
-          <wp:inline wp14:editId="775F8CA5" wp14:anchorId="67AE8F17">
+          <wp:inline distT="0" distB="0" distL="0" distR="0" wp14:anchorId="67AE8F17" wp14:editId="775F8CA5">
             <wp:extent cx="5724524" cy="3352800"/>
             <wp:effectExtent l="0" t="0" r="0" b="0"/>
-            <wp:docPr id="219787948" name="Afbeelding 219787948" title=""/>
+            <wp:docPr id="219787948" name="Afbeelding 219787948"/>
             <wp:cNvGraphicFramePr>
-              <a:graphicFrameLocks noChangeAspect="1"/>
+              <a:graphicFrameLocks xmlns:a="http://schemas.openxmlformats.org/drawingml/2006/main" noChangeAspect="1"/>
             </wp:cNvGraphicFramePr>
-            <a:graphic>
+            <a:graphic xmlns:a="http://schemas.openxmlformats.org/drawingml/2006/main">
               <a:graphicData uri="http://schemas.openxmlformats.org/drawingml/2006/picture">
-                <pic:pic>
+                <pic:pic xmlns:pic="http://schemas.openxmlformats.org/drawingml/2006/picture">
                   <pic:nvPicPr>
                     <pic:cNvPr id="0" name="Afbeelding 219787948"/>
                     <pic:cNvPicPr/>
                   </pic:nvPicPr>
                   <pic:blipFill>
-                    <a:blip r:embed="Rfd02170c252f4042">
-                      <a:extLst xmlns:a="http://schemas.openxmlformats.org/drawingml/2006/main">
+                    <a:blip r:embed="rId8">
+                      <a:extLst>
                         <a:ext uri="{28A0092B-C50C-407E-A947-70E740481C1C}">
                           <a14:useLocalDpi xmlns:a14="http://schemas.microsoft.com/office/drawing/2010/main" val="0"/>
                         </a:ext>
@@ -1351,7 +1308,7 @@
                     </a:stretch>
                   </pic:blipFill>
                   <pic:spPr>
-                    <a:xfrm rot="0" flipH="0" flipV="0">
+                    <a:xfrm>
                       <a:off x="0" y="0"/>
                       <a:ext cx="5724524" cy="3352800"/>
                     </a:xfrm>
@@ -1382,61 +1339,28 @@
           <w:numId w:val="3"/>
         </w:numPr>
         <w:rPr>
-          <w:rFonts w:eastAsia="ＭＳ 明朝" w:eastAsiaTheme="minorEastAsia"/>
-        </w:rPr>
-      </w:pPr>
-      <w:r>
-        <w:rPr/>
-        <w:t xml:space="preserve">Toevoegen van een </w:t>
-      </w:r>
-      <w:proofErr w:type="spellStart"/>
-      <w:r>
-        <w:rPr/>
-        <w:t>grid</w:t>
-      </w:r>
-      <w:proofErr w:type="spellEnd"/>
-      <w:r>
-        <w:rPr/>
-        <w:t>.</w:t>
-      </w:r>
-      <w:r>
-        <w:rPr/>
+          <w:rFonts w:eastAsiaTheme="minorEastAsia"/>
+        </w:rPr>
+      </w:pPr>
+      <w:r>
+        <w:t>Toevoegen van een grid.</w:t>
+      </w:r>
+      <w:r>
         <w:t xml:space="preserve"> Toegepast op </w:t>
       </w:r>
       <w:r>
-        <w:rPr/>
         <w:t xml:space="preserve">tank </w:t>
       </w:r>
-      <w:proofErr w:type="spellStart"/>
-      <w:r>
-        <w:rPr/>
-        <w:t>collision</w:t>
-      </w:r>
-      <w:proofErr w:type="spellEnd"/>
-      <w:r>
-        <w:rPr/>
-        <w:t>.</w:t>
-      </w:r>
-      <w:r>
-        <w:rPr/>
-        <w:t xml:space="preserve"> </w:t>
-      </w:r>
-      <w:proofErr w:type="spellStart"/>
-      <w:r>
-        <w:rPr/>
-        <w:t>Speedup</w:t>
-      </w:r>
-      <w:proofErr w:type="spellEnd"/>
-      <w:r>
-        <w:rPr/>
-        <w:t xml:space="preserve"> </w:t>
-      </w:r>
-      <w:r>
-        <w:rPr/>
+      <w:r>
+        <w:t>collision.</w:t>
+      </w:r>
+      <w:r>
+        <w:t xml:space="preserve"> Speedup </w:t>
+      </w:r>
+      <w:r>
         <w:t xml:space="preserve">1.0 naar </w:t>
       </w:r>
       <w:r>
-        <w:rPr/>
         <w:t>1.9</w:t>
       </w:r>
     </w:p>
@@ -1474,61 +1398,12 @@
           <w:ilvl w:val="0"/>
           <w:numId w:val="3"/>
         </w:numPr>
-        <w:rPr/>
-      </w:pPr>
-      <w:proofErr w:type="spellStart"/>
-      <w:r>
-        <w:rPr/>
-        <w:t>Particle</w:t>
-      </w:r>
-      <w:proofErr w:type="spellEnd"/>
-      <w:r>
-        <w:rPr/>
-        <w:t xml:space="preserve"> </w:t>
-      </w:r>
-      <w:proofErr w:type="spellStart"/>
-      <w:r>
-        <w:rPr/>
-        <w:t>beams</w:t>
-      </w:r>
-      <w:proofErr w:type="spellEnd"/>
-      <w:r>
-        <w:rPr/>
-        <w:t xml:space="preserve"> controleren alleen </w:t>
-      </w:r>
-      <w:proofErr w:type="spellStart"/>
-      <w:r>
-        <w:rPr/>
-        <w:t>collision</w:t>
-      </w:r>
-      <w:proofErr w:type="spellEnd"/>
-      <w:r>
-        <w:rPr/>
-        <w:t xml:space="preserve"> op tanks binnen de opgegeven locatie. </w:t>
-      </w:r>
-      <w:proofErr w:type="spellStart"/>
-      <w:r>
-        <w:rPr/>
-        <w:t>Ipv</w:t>
-      </w:r>
-      <w:proofErr w:type="spellEnd"/>
-      <w:r>
-        <w:rPr/>
-        <w:t xml:space="preserve"> alle tanks op het veld.</w:t>
-      </w:r>
-      <w:r>
-        <w:rPr/>
-        <w:t xml:space="preserve"> Sim duurt korter maar niet genoeg voor een </w:t>
-      </w:r>
-      <w:proofErr w:type="spellStart"/>
-      <w:r>
-        <w:rPr/>
-        <w:t>speedup</w:t>
-      </w:r>
-      <w:proofErr w:type="spellEnd"/>
-      <w:r>
-        <w:rPr/>
-        <w:t>.</w:t>
+      </w:pPr>
+      <w:r>
+        <w:t>Particle beams controleren alleen collision op tanks binnen de opgegeven locatie. Ipv alle tanks op het veld.</w:t>
+      </w:r>
+      <w:r>
+        <w:t xml:space="preserve"> Sim duurt korter maar niet genoeg voor een speedup.</w:t>
       </w:r>
     </w:p>
     <w:p>
@@ -1538,55 +1413,9 @@
           <w:ilvl w:val="0"/>
           <w:numId w:val="3"/>
         </w:numPr>
-        <w:rPr/>
-      </w:pPr>
-      <w:r>
-        <w:rPr/>
-        <w:t>Toevoegen</w:t>
-      </w:r>
-      <w:r>
-        <w:rPr/>
-        <w:t xml:space="preserve"> van </w:t>
-      </w:r>
-      <w:proofErr w:type="spellStart"/>
-      <w:r>
-        <w:rPr/>
-        <w:t>grid</w:t>
-      </w:r>
-      <w:proofErr w:type="spellEnd"/>
-      <w:r>
-        <w:rPr/>
-        <w:t xml:space="preserve"> op </w:t>
-      </w:r>
-      <w:proofErr w:type="spellStart"/>
-      <w:r>
-        <w:rPr/>
-        <w:t>rocket</w:t>
-      </w:r>
-      <w:proofErr w:type="spellEnd"/>
-      <w:r>
-        <w:rPr/>
-        <w:t xml:space="preserve"> </w:t>
-      </w:r>
-      <w:proofErr w:type="spellStart"/>
-      <w:r>
-        <w:rPr/>
-        <w:t>collision</w:t>
-      </w:r>
-      <w:proofErr w:type="spellEnd"/>
-      <w:r>
-        <w:rPr/>
-        <w:t xml:space="preserve"> </w:t>
-      </w:r>
-      <w:proofErr w:type="spellStart"/>
-      <w:r>
-        <w:rPr/>
-        <w:t>speedup</w:t>
-      </w:r>
-      <w:proofErr w:type="spellEnd"/>
-      <w:r>
-        <w:rPr/>
-        <w:t xml:space="preserve"> van 2.0 naar 2.7</w:t>
+      </w:pPr>
+      <w:r>
+        <w:t>Toevoegen van grid op rocket collision speedup van 2.0 naar 2.7</w:t>
       </w:r>
     </w:p>
     <w:p>
@@ -1601,39 +1430,23 @@
           <w:ilvl w:val="0"/>
           <w:numId w:val="1"/>
         </w:numPr>
-        <w:rPr>
-          <w:rFonts w:eastAsiaTheme="minorEastAsia"/>
-        </w:rPr>
       </w:pPr>
       <w:r>
         <w:t>Threads worden dynamisch aangemaakt.</w:t>
       </w:r>
     </w:p>
     <w:p>
-      <w:pPr>
-        <w:pStyle w:val="Lijstalinea"/>
-        <w:numPr>
-          <w:ilvl w:val="0"/>
-          <w:numId w:val="1"/>
-        </w:numPr>
-      </w:pPr>
-    </w:p>
-    <w:p/>
-    <w:p/>
-    <w:p/>
-    <w:p/>
+      <w:r>
+        <w:br w:type="page"/>
+      </w:r>
+    </w:p>
     <w:p>
       <w:pPr>
         <w:pStyle w:val="Kop2"/>
       </w:pPr>
-    </w:p>
-    <w:p>
-      <w:pPr>
-        <w:pStyle w:val="Kop2"/>
-      </w:pPr>
-      <w:bookmarkStart w:name="_Toc76014774" w:id="3"/>
-      <w:r>
-        <w:rPr/>
+      <w:bookmarkStart w:id="3" w:name="_Toc76014774"/>
+      <w:r>
+        <w:lastRenderedPageBreak/>
         <w:t>BIG O ANALYSIS</w:t>
       </w:r>
       <w:bookmarkEnd w:id="3"/>
@@ -1646,13 +1459,12 @@
           <w:color w:val="1F3763"/>
         </w:rPr>
       </w:pPr>
-      <w:bookmarkStart w:name="_Toc76014775" w:id="4"/>
+      <w:bookmarkStart w:id="4" w:name="_Toc76014775"/>
       <w:r>
         <w:t>Big o van de meegegeven code.</w:t>
       </w:r>
       <w:bookmarkEnd w:id="4"/>
     </w:p>
-    <w:p/>
     <w:p>
       <w:pPr>
         <w:pStyle w:val="Kop4"/>
@@ -1662,7 +1474,7 @@
           <w:szCs w:val="24"/>
         </w:rPr>
       </w:pPr>
-      <w:bookmarkStart w:name="_Toc76014776" w:id="5"/>
+      <w:bookmarkStart w:id="5" w:name="_Toc76014776"/>
       <w:r>
         <w:t>Tank collision detection</w:t>
       </w:r>
@@ -1673,24 +1485,27 @@
     </w:p>
     <w:p>
       <w:r>
+        <w:rPr>
+          <w:noProof/>
+        </w:rPr>
         <w:drawing>
-          <wp:inline wp14:editId="2AE737D6" wp14:anchorId="1C09ACB9">
+          <wp:inline distT="0" distB="0" distL="0" distR="0" wp14:anchorId="1C09ACB9" wp14:editId="2AE737D6">
             <wp:extent cx="5724524" cy="1647825"/>
             <wp:effectExtent l="0" t="0" r="0" b="0"/>
-            <wp:docPr id="937870438" name="Afbeelding 937870438" title=""/>
+            <wp:docPr id="937870438" name="Afbeelding 937870438"/>
             <wp:cNvGraphicFramePr>
-              <a:graphicFrameLocks noChangeAspect="1"/>
+              <a:graphicFrameLocks xmlns:a="http://schemas.openxmlformats.org/drawingml/2006/main" noChangeAspect="1"/>
             </wp:cNvGraphicFramePr>
-            <a:graphic>
+            <a:graphic xmlns:a="http://schemas.openxmlformats.org/drawingml/2006/main">
               <a:graphicData uri="http://schemas.openxmlformats.org/drawingml/2006/picture">
-                <pic:pic>
+                <pic:pic xmlns:pic="http://schemas.openxmlformats.org/drawingml/2006/picture">
                   <pic:nvPicPr>
                     <pic:cNvPr id="0" name="Afbeelding 937870438"/>
                     <pic:cNvPicPr/>
                   </pic:nvPicPr>
                   <pic:blipFill>
-                    <a:blip r:embed="R4a99f8a3df5c436e">
-                      <a:extLst xmlns:a="http://schemas.openxmlformats.org/drawingml/2006/main">
+                    <a:blip r:embed="rId9">
+                      <a:extLst>
                         <a:ext uri="{28A0092B-C50C-407E-A947-70E740481C1C}">
                           <a14:useLocalDpi xmlns:a14="http://schemas.microsoft.com/office/drawing/2010/main" val="0"/>
                         </a:ext>
@@ -1701,7 +1516,7 @@
                     </a:stretch>
                   </pic:blipFill>
                   <pic:spPr>
-                    <a:xfrm rot="0" flipH="0" flipV="0">
+                    <a:xfrm>
                       <a:off x="0" y="0"/>
                       <a:ext cx="5724524" cy="1647825"/>
                     </a:xfrm>
@@ -1716,7 +1531,6 @@
         </w:drawing>
       </w:r>
       <w:r>
-        <w:rPr/>
         <w:t>O(N6N), O(N^2)</w:t>
       </w:r>
     </w:p>
@@ -1727,7 +1541,7 @@
           <w:rFonts w:ascii="Calibri Light" w:hAnsi="Calibri Light"/>
         </w:rPr>
       </w:pPr>
-      <w:bookmarkStart w:name="_Toc76014777" w:id="6"/>
+      <w:bookmarkStart w:id="6" w:name="_Toc76014777"/>
       <w:r>
         <w:t>FindClosestEnemy:</w:t>
       </w:r>
@@ -1736,29 +1550,32 @@
     <w:p>
       <w:pPr>
         <w:rPr>
-          <w:rFonts w:ascii="Calibri" w:hAnsi="Calibri" w:eastAsia="Calibri" w:cs="Calibri"/>
+          <w:rFonts w:ascii="Calibri" w:eastAsia="Calibri" w:hAnsi="Calibri" w:cs="Calibri"/>
           <w:color w:val="000000" w:themeColor="text1"/>
         </w:rPr>
       </w:pPr>
       <w:r>
+        <w:rPr>
+          <w:noProof/>
+        </w:rPr>
         <w:drawing>
-          <wp:inline wp14:editId="6A10E62E" wp14:anchorId="25380F9A">
+          <wp:inline distT="0" distB="0" distL="0" distR="0" wp14:anchorId="25380F9A" wp14:editId="6A10E62E">
             <wp:extent cx="5724524" cy="2324100"/>
             <wp:effectExtent l="0" t="0" r="0" b="0"/>
-            <wp:docPr id="769002763" name="Afbeelding 769002763" title=""/>
+            <wp:docPr id="769002763" name="Afbeelding 769002763"/>
             <wp:cNvGraphicFramePr>
-              <a:graphicFrameLocks noChangeAspect="1"/>
+              <a:graphicFrameLocks xmlns:a="http://schemas.openxmlformats.org/drawingml/2006/main" noChangeAspect="1"/>
             </wp:cNvGraphicFramePr>
-            <a:graphic>
+            <a:graphic xmlns:a="http://schemas.openxmlformats.org/drawingml/2006/main">
               <a:graphicData uri="http://schemas.openxmlformats.org/drawingml/2006/picture">
-                <pic:pic>
+                <pic:pic xmlns:pic="http://schemas.openxmlformats.org/drawingml/2006/picture">
                   <pic:nvPicPr>
                     <pic:cNvPr id="0" name="Afbeelding 769002763"/>
                     <pic:cNvPicPr/>
                   </pic:nvPicPr>
                   <pic:blipFill>
-                    <a:blip r:embed="R5ebf7a16a37843d2">
-                      <a:extLst xmlns:a="http://schemas.openxmlformats.org/drawingml/2006/main">
+                    <a:blip r:embed="rId10">
+                      <a:extLst>
                         <a:ext uri="{28A0092B-C50C-407E-A947-70E740481C1C}">
                           <a14:useLocalDpi xmlns:a14="http://schemas.microsoft.com/office/drawing/2010/main" val="0"/>
                         </a:ext>
@@ -1769,7 +1586,7 @@
                     </a:stretch>
                   </pic:blipFill>
                   <pic:spPr>
-                    <a:xfrm rot="0" flipH="0" flipV="0">
+                    <a:xfrm>
                       <a:off x="0" y="0"/>
                       <a:ext cx="5724524" cy="2324100"/>
                     </a:xfrm>
@@ -1785,8 +1602,8 @@
       </w:r>
       <w:r>
         <w:rPr>
-          <w:rFonts w:ascii="Calibri" w:hAnsi="Calibri" w:eastAsia="Calibri" w:cs="Calibri"/>
-          <w:color w:val="000000" w:themeColor="text1" w:themeTint="FF" w:themeShade="FF"/>
+          <w:rFonts w:ascii="Calibri" w:eastAsia="Calibri" w:hAnsi="Calibri" w:cs="Calibri"/>
+          <w:color w:val="000000" w:themeColor="text1"/>
           <w:lang w:val="en-US"/>
         </w:rPr>
         <w:t>O(5N), O(N)</w:t>
@@ -1801,7 +1618,7 @@
           <w:lang w:val="en-US"/>
         </w:rPr>
       </w:pPr>
-      <w:bookmarkStart w:name="_Toc76014778" w:id="7"/>
+      <w:bookmarkStart w:id="7" w:name="_Toc76014778"/>
       <w:r>
         <w:rPr>
           <w:lang w:val="en-US"/>
@@ -1813,29 +1630,32 @@
     <w:p>
       <w:pPr>
         <w:rPr>
-          <w:rFonts w:ascii="Calibri" w:hAnsi="Calibri" w:eastAsia="Calibri" w:cs="Calibri"/>
+          <w:rFonts w:ascii="Calibri" w:eastAsia="Calibri" w:hAnsi="Calibri" w:cs="Calibri"/>
           <w:color w:val="000000" w:themeColor="text1"/>
         </w:rPr>
       </w:pPr>
       <w:r>
+        <w:rPr>
+          <w:noProof/>
+        </w:rPr>
         <w:drawing>
-          <wp:inline wp14:editId="33F7CE32" wp14:anchorId="31196C4B">
+          <wp:inline distT="0" distB="0" distL="0" distR="0" wp14:anchorId="31196C4B" wp14:editId="33F7CE32">
             <wp:extent cx="5724524" cy="2190750"/>
             <wp:effectExtent l="0" t="0" r="0" b="0"/>
-            <wp:docPr id="1650265624" name="Afbeelding 1650265624" title=""/>
+            <wp:docPr id="1650265624" name="Afbeelding 1650265624"/>
             <wp:cNvGraphicFramePr>
-              <a:graphicFrameLocks noChangeAspect="1"/>
+              <a:graphicFrameLocks xmlns:a="http://schemas.openxmlformats.org/drawingml/2006/main" noChangeAspect="1"/>
             </wp:cNvGraphicFramePr>
-            <a:graphic>
+            <a:graphic xmlns:a="http://schemas.openxmlformats.org/drawingml/2006/main">
               <a:graphicData uri="http://schemas.openxmlformats.org/drawingml/2006/picture">
-                <pic:pic>
+                <pic:pic xmlns:pic="http://schemas.openxmlformats.org/drawingml/2006/picture">
                   <pic:nvPicPr>
                     <pic:cNvPr id="0" name="Afbeelding 1650265624"/>
                     <pic:cNvPicPr/>
                   </pic:nvPicPr>
                   <pic:blipFill>
-                    <a:blip r:embed="R4d865a6acc984c61">
-                      <a:extLst xmlns:a="http://schemas.openxmlformats.org/drawingml/2006/main">
+                    <a:blip r:embed="rId11">
+                      <a:extLst>
                         <a:ext uri="{28A0092B-C50C-407E-A947-70E740481C1C}">
                           <a14:useLocalDpi xmlns:a14="http://schemas.microsoft.com/office/drawing/2010/main" val="0"/>
                         </a:ext>
@@ -1846,7 +1666,7 @@
                     </a:stretch>
                   </pic:blipFill>
                   <pic:spPr>
-                    <a:xfrm rot="0" flipH="0" flipV="0">
+                    <a:xfrm>
                       <a:off x="0" y="0"/>
                       <a:ext cx="5724524" cy="2190750"/>
                     </a:xfrm>
@@ -1862,8 +1682,8 @@
       </w:r>
       <w:r>
         <w:rPr>
-          <w:rFonts w:ascii="Calibri" w:hAnsi="Calibri" w:eastAsia="Calibri" w:cs="Calibri"/>
-          <w:color w:val="000000" w:themeColor="text1" w:themeTint="FF" w:themeShade="FF"/>
+          <w:rFonts w:ascii="Calibri" w:eastAsia="Calibri" w:hAnsi="Calibri" w:cs="Calibri"/>
+          <w:color w:val="000000" w:themeColor="text1"/>
           <w:lang w:val="en-US"/>
         </w:rPr>
         <w:t>O(N6M),  O(NM)</w:t>
@@ -1876,8 +1696,9 @@
           <w:rFonts w:ascii="Calibri Light" w:hAnsi="Calibri Light"/>
         </w:rPr>
       </w:pPr>
-      <w:bookmarkStart w:name="_Toc76014779" w:id="8"/>
-      <w:r>
+      <w:bookmarkStart w:id="8" w:name="_Toc76014779"/>
+      <w:r>
+        <w:lastRenderedPageBreak/>
         <w:t>Update Particle_Beams:</w:t>
       </w:r>
       <w:bookmarkEnd w:id="8"/>
@@ -1885,29 +1706,32 @@
     <w:p>
       <w:pPr>
         <w:rPr>
-          <w:rFonts w:ascii="Calibri" w:hAnsi="Calibri" w:eastAsia="Calibri" w:cs="Calibri"/>
+          <w:rFonts w:ascii="Calibri" w:eastAsia="Calibri" w:hAnsi="Calibri" w:cs="Calibri"/>
           <w:color w:val="000000" w:themeColor="text1"/>
         </w:rPr>
       </w:pPr>
       <w:r>
+        <w:rPr>
+          <w:noProof/>
+        </w:rPr>
         <w:drawing>
-          <wp:inline wp14:editId="4E4E16DF" wp14:anchorId="7A9DF440">
+          <wp:inline distT="0" distB="0" distL="0" distR="0" wp14:anchorId="7A9DF440" wp14:editId="4E4E16DF">
             <wp:extent cx="5724524" cy="1895475"/>
             <wp:effectExtent l="0" t="0" r="0" b="0"/>
-            <wp:docPr id="470698626" name="Afbeelding 470698626" title=""/>
+            <wp:docPr id="470698626" name="Afbeelding 470698626"/>
             <wp:cNvGraphicFramePr>
-              <a:graphicFrameLocks noChangeAspect="1"/>
+              <a:graphicFrameLocks xmlns:a="http://schemas.openxmlformats.org/drawingml/2006/main" noChangeAspect="1"/>
             </wp:cNvGraphicFramePr>
-            <a:graphic>
+            <a:graphic xmlns:a="http://schemas.openxmlformats.org/drawingml/2006/main">
               <a:graphicData uri="http://schemas.openxmlformats.org/drawingml/2006/picture">
-                <pic:pic>
+                <pic:pic xmlns:pic="http://schemas.openxmlformats.org/drawingml/2006/picture">
                   <pic:nvPicPr>
                     <pic:cNvPr id="0" name="Afbeelding 470698626"/>
                     <pic:cNvPicPr/>
                   </pic:nvPicPr>
                   <pic:blipFill>
-                    <a:blip r:embed="R8433b6e169024928">
-                      <a:extLst xmlns:a="http://schemas.openxmlformats.org/drawingml/2006/main">
+                    <a:blip r:embed="rId12">
+                      <a:extLst>
                         <a:ext uri="{28A0092B-C50C-407E-A947-70E740481C1C}">
                           <a14:useLocalDpi xmlns:a14="http://schemas.microsoft.com/office/drawing/2010/main" val="0"/>
                         </a:ext>
@@ -1918,7 +1742,7 @@
                     </a:stretch>
                   </pic:blipFill>
                   <pic:spPr>
-                    <a:xfrm rot="0" flipH="0" flipV="0">
+                    <a:xfrm>
                       <a:off x="0" y="0"/>
                       <a:ext cx="5724524" cy="1895475"/>
                     </a:xfrm>
@@ -1934,8 +1758,8 @@
       </w:r>
       <w:r>
         <w:rPr>
-          <w:rFonts w:ascii="Calibri" w:hAnsi="Calibri" w:eastAsia="Calibri" w:cs="Calibri"/>
-          <w:color w:val="000000" w:themeColor="text1" w:themeTint="FF" w:themeShade="FF"/>
+          <w:rFonts w:ascii="Calibri" w:eastAsia="Calibri" w:hAnsi="Calibri" w:cs="Calibri"/>
+          <w:color w:val="000000" w:themeColor="text1"/>
           <w:lang w:val="en-US"/>
         </w:rPr>
         <w:t>O(N3M), O(NM)</w:t>
@@ -1948,7 +1772,7 @@
           <w:rFonts w:ascii="Calibri Light" w:hAnsi="Calibri Light"/>
         </w:rPr>
       </w:pPr>
-      <w:bookmarkStart w:name="_Toc76014780" w:id="9"/>
+      <w:bookmarkStart w:id="9" w:name="_Toc76014780"/>
       <w:r>
         <w:t>InsertionSortTanksHealth</w:t>
       </w:r>
@@ -1960,29 +1784,32 @@
     <w:p>
       <w:pPr>
         <w:rPr>
-          <w:rFonts w:ascii="Calibri" w:hAnsi="Calibri" w:eastAsia="Calibri" w:cs="Calibri"/>
+          <w:rFonts w:ascii="Calibri" w:eastAsia="Calibri" w:hAnsi="Calibri" w:cs="Calibri"/>
           <w:color w:val="000000" w:themeColor="text1"/>
         </w:rPr>
       </w:pPr>
       <w:r>
+        <w:rPr>
+          <w:noProof/>
+        </w:rPr>
         <w:drawing>
-          <wp:inline wp14:editId="59B00967" wp14:anchorId="680F30BB">
+          <wp:inline distT="0" distB="0" distL="0" distR="0" wp14:anchorId="680F30BB" wp14:editId="59B00967">
             <wp:extent cx="5724524" cy="2514600"/>
             <wp:effectExtent l="0" t="0" r="0" b="0"/>
-            <wp:docPr id="1099308744" name="Afbeelding 1099308744" title=""/>
+            <wp:docPr id="1099308744" name="Afbeelding 1099308744"/>
             <wp:cNvGraphicFramePr>
-              <a:graphicFrameLocks noChangeAspect="1"/>
+              <a:graphicFrameLocks xmlns:a="http://schemas.openxmlformats.org/drawingml/2006/main" noChangeAspect="1"/>
             </wp:cNvGraphicFramePr>
-            <a:graphic>
+            <a:graphic xmlns:a="http://schemas.openxmlformats.org/drawingml/2006/main">
               <a:graphicData uri="http://schemas.openxmlformats.org/drawingml/2006/picture">
-                <pic:pic>
+                <pic:pic xmlns:pic="http://schemas.openxmlformats.org/drawingml/2006/picture">
                   <pic:nvPicPr>
                     <pic:cNvPr id="0" name="Afbeelding 1099308744"/>
                     <pic:cNvPicPr/>
                   </pic:nvPicPr>
                   <pic:blipFill>
-                    <a:blip r:embed="Ra1213c3e14e44492">
-                      <a:extLst xmlns:a="http://schemas.openxmlformats.org/drawingml/2006/main">
+                    <a:blip r:embed="rId13">
+                      <a:extLst>
                         <a:ext uri="{28A0092B-C50C-407E-A947-70E740481C1C}">
                           <a14:useLocalDpi xmlns:a14="http://schemas.microsoft.com/office/drawing/2010/main" val="0"/>
                         </a:ext>
@@ -1993,7 +1820,7 @@
                     </a:stretch>
                   </pic:blipFill>
                   <pic:spPr>
-                    <a:xfrm rot="0" flipH="0" flipV="0">
+                    <a:xfrm>
                       <a:off x="0" y="0"/>
                       <a:ext cx="5724524" cy="2514600"/>
                     </a:xfrm>
@@ -2009,21 +1836,11 @@
       </w:r>
       <w:r>
         <w:rPr>
-          <w:rFonts w:ascii="Calibri" w:hAnsi="Calibri" w:eastAsia="Calibri" w:cs="Calibri"/>
-          <w:color w:val="000000" w:themeColor="text1" w:themeTint="FF" w:themeShade="FF"/>
+          <w:rFonts w:ascii="Calibri" w:eastAsia="Calibri" w:hAnsi="Calibri" w:cs="Calibri"/>
+          <w:color w:val="000000" w:themeColor="text1"/>
         </w:rPr>
         <w:t>O(N5N), oftewel O(N^2)</w:t>
       </w:r>
-    </w:p>
-    <w:p>
-      <w:pPr>
-        <w:pStyle w:val="Kop3"/>
-      </w:pPr>
-    </w:p>
-    <w:p>
-      <w:pPr>
-        <w:pStyle w:val="Kop3"/>
-      </w:pPr>
     </w:p>
     <w:p>
       <w:pPr>
@@ -2033,9 +1850,8 @@
           <w:color w:val="1F3763"/>
         </w:rPr>
       </w:pPr>
-      <w:bookmarkStart w:name="_Toc76014781" w:id="10"/>
-      <w:r>
-        <w:rPr/>
+      <w:bookmarkStart w:id="10" w:name="_Toc76014781"/>
+      <w:r>
         <w:t>Toegepaste verbeteringen</w:t>
       </w:r>
       <w:bookmarkEnd w:id="10"/>
@@ -2047,103 +1863,98 @@
           <w:rFonts w:ascii="Calibri Light" w:hAnsi="Calibri Light"/>
         </w:rPr>
       </w:pPr>
-      <w:bookmarkStart w:name="_Toc76014782" w:id="11"/>
+      <w:bookmarkStart w:id="11" w:name="_Toc76014782"/>
       <w:r>
         <w:t>De tank collision detection</w:t>
       </w:r>
       <w:r>
+        <w:t xml:space="preserve"> met spatial partitioning grid</w:t>
+      </w:r>
+      <w:r>
         <w:t>:</w:t>
       </w:r>
       <w:bookmarkEnd w:id="11"/>
     </w:p>
     <w:p>
-      <w:pPr>
-        <w:rPr>
-          <w:rFonts w:ascii="Calibri" w:hAnsi="Calibri" w:eastAsia="Calibri" w:cs="Calibri"/>
-          <w:color w:val="000000" w:themeColor="text1"/>
-          <w:highlight w:val="red"/>
-        </w:rPr>
-      </w:pPr>
-      <w:r>
-        <w:rPr>
-          <w:rFonts w:ascii="Calibri" w:hAnsi="Calibri" w:eastAsia="Calibri" w:cs="Calibri"/>
-          <w:color w:val="000000" w:themeColor="text1"/>
-          <w:highlight w:val="red"/>
-        </w:rPr>
-        <w:t xml:space="preserve"> is aangepast door dit uit te voeren op een grid.</w:t>
-      </w:r>
-    </w:p>
-    <w:p>
-      <w:pPr>
-        <w:rPr>
-          <w:rFonts w:ascii="Calibri" w:hAnsi="Calibri" w:eastAsia="Calibri" w:cs="Calibri"/>
-          <w:color w:val="000000" w:themeColor="text1"/>
-          <w:highlight w:val="red"/>
-        </w:rPr>
-      </w:pPr>
-      <w:r>
-        <w:rPr>
-          <w:rFonts w:ascii="Calibri" w:hAnsi="Calibri" w:eastAsia="Calibri" w:cs="Calibri"/>
-          <w:color w:val="000000" w:themeColor="text1"/>
-          <w:highlight w:val="red"/>
-        </w:rPr>
-        <w:t>Micky mag de rest invullen</w:t>
-      </w:r>
-      <w:r>
-        <w:rPr>
-          <w:rFonts w:ascii="Calibri" w:hAnsi="Calibri" w:eastAsia="Calibri" w:cs="Calibri"/>
-          <w:color w:val="000000" w:themeColor="text1"/>
-          <w:highlight w:val="red"/>
-        </w:rPr>
-        <w:t xml:space="preserve"> + plaatjes met Big O waarden</w:t>
-      </w:r>
-    </w:p>
-    <w:p>
-      <w:pPr>
-        <w:pStyle w:val="Kop4"/>
-        <w:rPr>
-          <w:rFonts w:ascii="Calibri Light" w:hAnsi="Calibri Light"/>
-        </w:rPr>
-      </w:pPr>
-      <w:bookmarkStart w:name="_Toc76014783" w:id="12"/>
-      <w:r>
-        <w:t>Draw Sorted Healthbars:</w:t>
-      </w:r>
-      <w:bookmarkEnd w:id="12"/>
-    </w:p>
-    <w:p>
-      <w:r>
+      <w:r>
+        <w:t xml:space="preserve">De </w:t>
+      </w:r>
+      <w:r>
+        <w:rPr>
+          <w:i/>
+          <w:iCs/>
+        </w:rPr>
+        <w:t xml:space="preserve">nested for-loop collision detection </w:t>
+      </w:r>
+      <w:r>
+        <w:t xml:space="preserve">en </w:t>
+      </w:r>
+      <w:r>
+        <w:rPr>
+          <w:i/>
+          <w:iCs/>
+        </w:rPr>
+        <w:t>particle beam checkt alle tanks</w:t>
+      </w:r>
+      <w:r>
+        <w:rPr>
+          <w:i/>
+          <w:iCs/>
+        </w:rPr>
+        <w:t>.</w:t>
+      </w:r>
+      <w:r>
+        <w:rPr>
+          <w:b/>
+          <w:bCs/>
+          <w:i/>
+          <w:iCs/>
+        </w:rPr>
+        <w:t xml:space="preserve"> </w:t>
+      </w:r>
+      <w:r>
+        <w:t xml:space="preserve">Deze </w:t>
+      </w:r>
+      <w:r>
+        <w:t xml:space="preserve">problemen kunnen opgelost worden door het verkleinen van de ‘n’ in n^2 algoritmen. </w:t>
+      </w:r>
+    </w:p>
+    <w:p>
+      <w:pPr>
+        <w:keepNext/>
+      </w:pPr>
+      <w:r>
+        <w:t xml:space="preserve">Het Spatial partitioning Grid is hier een oplossing voor. Zie Figuur. </w:t>
+      </w:r>
+      <w:r>
+        <w:rPr>
+          <w:noProof/>
+        </w:rPr>
         <w:drawing>
-          <wp:inline wp14:editId="6EA1B535" wp14:anchorId="6070C40B">
-            <wp:extent cx="4572000" cy="2409825"/>
-            <wp:effectExtent l="0" t="0" r="0" b="0"/>
-            <wp:docPr id="1204157010" name="Afbeelding 1204157010" title=""/>
+          <wp:inline distT="0" distB="0" distL="0" distR="0" wp14:anchorId="37C912DF" wp14:editId="37E5CCE7">
+            <wp:extent cx="3905930" cy="2013995"/>
+            <wp:effectExtent l="0" t="0" r="0" b="5715"/>
+            <wp:docPr id="9" name="Afbeelding 9"/>
             <wp:cNvGraphicFramePr>
-              <a:graphicFrameLocks noChangeAspect="1"/>
+              <a:graphicFrameLocks xmlns:a="http://schemas.openxmlformats.org/drawingml/2006/main" noChangeAspect="1"/>
             </wp:cNvGraphicFramePr>
-            <a:graphic>
+            <a:graphic xmlns:a="http://schemas.openxmlformats.org/drawingml/2006/main">
               <a:graphicData uri="http://schemas.openxmlformats.org/drawingml/2006/picture">
-                <pic:pic>
+                <pic:pic xmlns:pic="http://schemas.openxmlformats.org/drawingml/2006/picture">
                   <pic:nvPicPr>
-                    <pic:cNvPr id="0" name="Afbeelding 1204157010"/>
+                    <pic:cNvPr id="1" name=""/>
                     <pic:cNvPicPr/>
                   </pic:nvPicPr>
                   <pic:blipFill>
-                    <a:blip r:embed="R24f4f7610ab0424b">
-                      <a:extLst xmlns:a="http://schemas.openxmlformats.org/drawingml/2006/main">
-                        <a:ext uri="{28A0092B-C50C-407E-A947-70E740481C1C}">
-                          <a14:useLocalDpi xmlns:a14="http://schemas.microsoft.com/office/drawing/2010/main" val="0"/>
-                        </a:ext>
-                      </a:extLst>
-                    </a:blip>
+                    <a:blip r:embed="rId14"/>
                     <a:stretch>
                       <a:fillRect/>
                     </a:stretch>
                   </pic:blipFill>
                   <pic:spPr>
-                    <a:xfrm rot="0" flipH="0" flipV="0">
+                    <a:xfrm>
                       <a:off x="0" y="0"/>
-                      <a:ext cx="4572000" cy="2409825"/>
+                      <a:ext cx="3927450" cy="2025091"/>
                     </a:xfrm>
                     <a:prstGeom prst="rect">
                       <a:avLst/>
@@ -2157,411 +1968,149 @@
       </w:r>
     </w:p>
     <w:p>
-      <w:r>
+      <w:pPr>
+        <w:pStyle w:val="Bijschrift"/>
+        <w:ind w:left="720" w:firstLine="720"/>
+        <w:rPr>
+          <w:lang w:val="nl-NL"/>
+        </w:rPr>
+      </w:pPr>
+      <w:r>
+        <w:rPr>
+          <w:lang w:val="en-GB"/>
+        </w:rPr>
+        <w:t xml:space="preserve"> Grid voorbeeld </w:t>
+      </w:r>
+    </w:p>
+    <w:p>
+      <w:r>
+        <w:lastRenderedPageBreak/>
+        <w:t xml:space="preserve">Met een grid verdelen we de tanks over meerdere cellen gebaseerd op de positie van de tank. Een cel bevat een lijst met tanks die dichtbij elkaar staan. </w:t>
+      </w:r>
+      <w:r>
+        <w:br/>
+        <w:t xml:space="preserve">Collision detection uitvoeren op tanks die niet dichtbij elkaar staan is hierdoor verholpen. </w:t>
+      </w:r>
+    </w:p>
+    <w:p>
+      <w:r>
+        <w:t xml:space="preserve">Door de tanks te verdelen over meerdere lijsten is de grote van elke lijst minimaal geworden. Wanneer we op elke cel de n^2 algoritmen los laten zal dit sneller zijn dan het checken van alle tanks in één keer. </w:t>
+      </w:r>
+      <w:r>
+        <w:t>Een n</w:t>
+      </w:r>
+      <w:r>
+        <w:t xml:space="preserve">^2 </w:t>
+      </w:r>
+      <w:r>
+        <w:t xml:space="preserve"> algoritme </w:t>
+      </w:r>
+      <w:r>
+        <w:t xml:space="preserve">met een klein aantal </w:t>
+      </w:r>
+      <w:r>
+        <w:rPr>
+          <w:i/>
+          <w:iCs/>
+        </w:rPr>
+        <w:t xml:space="preserve">elements </w:t>
+      </w:r>
+      <w:r>
+        <w:t xml:space="preserve">zal </w:t>
+      </w:r>
+      <w:r>
+        <w:t xml:space="preserve">significant veel minder </w:t>
+      </w:r>
+      <w:r>
+        <w:rPr>
+          <w:i/>
+          <w:iCs/>
+        </w:rPr>
+        <w:t xml:space="preserve">operations </w:t>
+      </w:r>
+      <w:r>
+        <w:t>verei</w:t>
+      </w:r>
+      <w:r>
+        <w:t>sen</w:t>
+      </w:r>
+      <w:r>
+        <w:t xml:space="preserve"> dan een</w:t>
+      </w:r>
+      <w:r>
+        <w:t>tje met een</w:t>
+      </w:r>
+      <w:r>
+        <w:t xml:space="preserve"> groot aantal </w:t>
+      </w:r>
+      <w:r>
+        <w:rPr>
+          <w:i/>
+          <w:iCs/>
+        </w:rPr>
+        <w:t>elements.</w:t>
+      </w:r>
+      <w:r>
+        <w:rPr>
+          <w:lang w:val="en-GB"/>
+        </w:rPr>
+        <w:t xml:space="preserve"> Dit resulteert in een snellere check van de tanks.</w:t>
+      </w:r>
+    </w:p>
+    <w:p>
+      <w:r>
+        <w:t>In de broncode zijn er twee files aangemaakt grid.h en grid.c</w:t>
+      </w:r>
+      <w:r>
+        <w:t>pp</w:t>
+      </w:r>
+      <w:r>
+        <w:t xml:space="preserve">. Deze bevatten de code voor een grid class. </w:t>
+      </w:r>
+    </w:p>
+    <w:p>
+      <w:r>
+        <w:t>In game.cpp wordt een grid object aangemaakt. Hier worden tanks aan toegevoegd. Wanneer een update plaatsvindt wordt er HandleCollision() aangeroepen op het grid object. Omdat de tanks bewegen wordt er na elke tank tick() gecheckt of de tank verplaatst moet worden in de grid. Dit doen we door move(Tank* tank) op het grid object.</w:t>
+      </w:r>
+    </w:p>
+    <w:p>
+      <w:pPr>
+        <w:pStyle w:val="Kop4"/>
+        <w:rPr>
+          <w:rFonts w:ascii="Calibri Light" w:hAnsi="Calibri Light"/>
+        </w:rPr>
+      </w:pPr>
+      <w:bookmarkStart w:id="12" w:name="_Toc76014783"/>
+      <w:r>
+        <w:t>Draw Sorted Healthbars:</w:t>
+      </w:r>
+      <w:bookmarkEnd w:id="12"/>
+    </w:p>
+    <w:p>
+      <w:r>
+        <w:rPr>
+          <w:noProof/>
+        </w:rPr>
         <w:drawing>
-          <wp:inline wp14:editId="0CFD39CF" wp14:anchorId="6AEDE7AB">
-            <wp:extent cx="4572000" cy="1828800"/>
+          <wp:inline distT="0" distB="0" distL="0" distR="0" wp14:anchorId="6070C40B" wp14:editId="6EA1B535">
+            <wp:extent cx="4572000" cy="2409825"/>
             <wp:effectExtent l="0" t="0" r="0" b="0"/>
-            <wp:docPr id="1539501961" name="Afbeelding 1539501961" title=""/>
+            <wp:docPr id="1204157010" name="Afbeelding 1204157010"/>
             <wp:cNvGraphicFramePr>
-              <a:graphicFrameLocks noChangeAspect="1"/>
+              <a:graphicFrameLocks xmlns:a="http://schemas.openxmlformats.org/drawingml/2006/main" noChangeAspect="1"/>
             </wp:cNvGraphicFramePr>
-            <a:graphic>
+            <a:graphic xmlns:a="http://schemas.openxmlformats.org/drawingml/2006/main">
               <a:graphicData uri="http://schemas.openxmlformats.org/drawingml/2006/picture">
-                <pic:pic>
+                <pic:pic xmlns:pic="http://schemas.openxmlformats.org/drawingml/2006/picture">
                   <pic:nvPicPr>
-                    <pic:cNvPr id="0" name="Afbeelding 1539501961"/>
+                    <pic:cNvPr id="0" name="Afbeelding 1204157010"/>
                     <pic:cNvPicPr/>
                   </pic:nvPicPr>
                   <pic:blipFill>
-                    <a:blip r:embed="R5c3f2177ade74ec2">
-                      <a:extLst xmlns:a="http://schemas.openxmlformats.org/drawingml/2006/main">
+                    <a:blip r:embed="rId15">
+                      <a:extLst>
                         <a:ext uri="{28A0092B-C50C-407E-A947-70E740481C1C}">
                           <a14:useLocalDpi xmlns:a14="http://schemas.microsoft.com/office/drawing/2010/main" val="0"/>
-                        </a:ext>
-                      </a:extLst>
-                    </a:blip>
-                    <a:stretch>
-                      <a:fillRect/>
-                    </a:stretch>
-                  </pic:blipFill>
-                  <pic:spPr>
-                    <a:xfrm rot="0" flipH="0" flipV="0">
-                      <a:off x="0" y="0"/>
-                      <a:ext cx="4572000" cy="1828800"/>
-                    </a:xfrm>
-                    <a:prstGeom prst="rect">
-                      <a:avLst/>
-                    </a:prstGeom>
-                  </pic:spPr>
-                </pic:pic>
-              </a:graphicData>
-            </a:graphic>
-          </wp:inline>
-        </w:drawing>
-      </w:r>
-    </w:p>
-    <w:p>
-      <w:pPr>
-        <w:rPr>
-          <w:rFonts w:ascii="Calibri" w:hAnsi="Calibri" w:eastAsia="Calibri" w:cs="Calibri"/>
-          <w:color w:val="000000" w:themeColor="text1"/>
-        </w:rPr>
-      </w:pPr>
-      <w:r>
-        <w:rPr>
-          <w:rFonts w:ascii="Calibri" w:hAnsi="Calibri" w:eastAsia="Calibri" w:cs="Calibri"/>
-          <w:color w:val="000000" w:themeColor="text1"/>
-        </w:rPr>
-        <w:t xml:space="preserve">Elke update wordt tanks gesorteerd op </w:t>
-      </w:r>
-      <w:r>
-        <w:rPr>
-          <w:rFonts w:ascii="Calibri" w:hAnsi="Calibri" w:eastAsia="Calibri" w:cs="Calibri"/>
-          <w:color w:val="000000" w:themeColor="text1"/>
-        </w:rPr>
-        <w:t>allignement</w:t>
-      </w:r>
-      <w:r>
-        <w:rPr>
-          <w:rFonts w:ascii="Calibri" w:hAnsi="Calibri" w:eastAsia="Calibri" w:cs="Calibri"/>
-          <w:color w:val="000000" w:themeColor="text1"/>
-        </w:rPr>
-        <w:t>. Zo staan alle blauwe tanks in de eerste helft van de vector en de rode tanks op de tweede helft. Deze vectors worden gevuld met int waarden</w:t>
-      </w:r>
-      <w:r>
-        <w:rPr>
-          <w:rFonts w:ascii="Calibri" w:hAnsi="Calibri" w:eastAsia="Calibri" w:cs="Calibri"/>
-          <w:color w:val="000000" w:themeColor="text1"/>
-        </w:rPr>
-        <w:t>, bestaande uit de health waarden van de blauwe tanks en de health waarden van de rode tanks.</w:t>
-      </w:r>
-    </w:p>
-    <w:p>
-      <w:pPr>
-        <w:rPr>
-          <w:rFonts w:ascii="Calibri" w:hAnsi="Calibri" w:eastAsia="Calibri" w:cs="Calibri"/>
-          <w:color w:val="000000" w:themeColor="text1"/>
-        </w:rPr>
-      </w:pPr>
-      <w:r>
-        <w:rPr>
-          <w:rFonts w:ascii="Calibri" w:hAnsi="Calibri" w:eastAsia="Calibri" w:cs="Calibri"/>
-          <w:color w:val="000000" w:themeColor="text1"/>
-        </w:rPr>
-        <w:t>In de functie draw worden deze vectors gesorteerd en dit wordt gebruikt om de health bars te maken.</w:t>
-      </w:r>
-    </w:p>
-    <w:p>
-      <w:pPr>
-        <w:rPr>
-          <w:rFonts w:ascii="Calibri" w:hAnsi="Calibri" w:eastAsia="Calibri" w:cs="Calibri"/>
-          <w:color w:val="000000" w:themeColor="text1"/>
-        </w:rPr>
-      </w:pPr>
-      <w:r>
-        <w:rPr>
-          <w:rFonts w:ascii="Calibri" w:hAnsi="Calibri" w:eastAsia="Calibri" w:cs="Calibri"/>
-          <w:color w:val="000000" w:themeColor="text1" w:themeTint="FF" w:themeShade="FF"/>
-        </w:rPr>
-        <w:t xml:space="preserve">Hierbij is geen verandering van big O. Wel is dit </w:t>
-      </w:r>
-      <w:r>
-        <w:rPr>
-          <w:rFonts w:ascii="Calibri" w:hAnsi="Calibri" w:eastAsia="Calibri" w:cs="Calibri"/>
-          <w:color w:val="000000" w:themeColor="text1" w:themeTint="FF" w:themeShade="FF"/>
-        </w:rPr>
-        <w:t>efficiënter</w:t>
-      </w:r>
-      <w:r>
-        <w:rPr>
-          <w:rFonts w:ascii="Calibri" w:hAnsi="Calibri" w:eastAsia="Calibri" w:cs="Calibri"/>
-          <w:color w:val="000000" w:themeColor="text1" w:themeTint="FF" w:themeShade="FF"/>
-        </w:rPr>
-        <w:t xml:space="preserve"> dan het sorteren en gebruiken van vectors gevuld met </w:t>
-      </w:r>
-      <w:r>
-        <w:rPr>
-          <w:rFonts w:ascii="Calibri" w:hAnsi="Calibri" w:eastAsia="Calibri" w:cs="Calibri"/>
-          <w:color w:val="000000" w:themeColor="text1" w:themeTint="FF" w:themeShade="FF"/>
-        </w:rPr>
-        <w:t>Tank objecten.</w:t>
-      </w:r>
-    </w:p>
-    <w:p>
-      <w:pPr>
-        <w:pStyle w:val="Kop4"/>
-      </w:pPr>
-    </w:p>
-    <w:p>
-      <w:pPr>
-        <w:pStyle w:val="Kop4"/>
-      </w:pPr>
-    </w:p>
-    <w:p>
-      <w:pPr>
-        <w:pStyle w:val="Kop4"/>
-      </w:pPr>
-    </w:p>
-    <w:p>
-      <w:pPr>
-        <w:pStyle w:val="Kop4"/>
-      </w:pPr>
-    </w:p>
-    <w:p>
-      <w:pPr>
-        <w:pStyle w:val="Kop4"/>
-      </w:pPr>
-    </w:p>
-    <w:p>
-      <w:pPr>
-        <w:pStyle w:val="Kop4"/>
-      </w:pPr>
-    </w:p>
-    <w:p>
-      <w:pPr>
-        <w:pStyle w:val="Kop4"/>
-      </w:pPr>
-    </w:p>
-    <w:p>
-      <w:pPr>
-        <w:pStyle w:val="Kop4"/>
-      </w:pPr>
-    </w:p>
-    <w:p>
-      <w:pPr>
-        <w:pStyle w:val="Kop4"/>
-      </w:pPr>
-    </w:p>
-    <w:p>
-      <w:pPr>
-        <w:pStyle w:val="Kop4"/>
-      </w:pPr>
-    </w:p>
-    <w:p>
-      <w:pPr>
-        <w:pStyle w:val="Kop4"/>
-      </w:pPr>
-    </w:p>
-    <w:p>
-      <w:pPr>
-        <w:pStyle w:val="Kop4"/>
-      </w:pPr>
-    </w:p>
-    <w:p>
-      <w:pPr>
-        <w:pStyle w:val="Kop4"/>
-      </w:pPr>
-    </w:p>
-    <w:p>
-      <w:pPr>
-        <w:pStyle w:val="Kop4"/>
-        <w:rPr>
-          <w:rFonts w:ascii="Calibri Light" w:hAnsi="Calibri Light"/>
-        </w:rPr>
-      </w:pPr>
-      <w:bookmarkStart w:name="_Toc76014784" w:id="13"/>
-      <w:r>
-        <w:lastRenderedPageBreak/>
-        <w:t>Update Particle_Beams:</w:t>
-      </w:r>
-      <w:bookmarkEnd w:id="13"/>
-    </w:p>
-    <w:p>
-      <w:r>
-        <w:drawing>
-          <wp:inline wp14:editId="5D5FD3C9" wp14:anchorId="66857A8D">
-            <wp:extent cx="4572000" cy="2190750"/>
-            <wp:effectExtent l="0" t="0" r="0" b="0"/>
-            <wp:docPr id="1378986192" name="Afbeelding 1378986192" title=""/>
-            <wp:cNvGraphicFramePr>
-              <a:graphicFrameLocks noChangeAspect="1"/>
-            </wp:cNvGraphicFramePr>
-            <a:graphic>
-              <a:graphicData uri="http://schemas.openxmlformats.org/drawingml/2006/picture">
-                <pic:pic>
-                  <pic:nvPicPr>
-                    <pic:cNvPr id="0" name="Afbeelding 1378986192"/>
-                    <pic:cNvPicPr/>
-                  </pic:nvPicPr>
-                  <pic:blipFill>
-                    <a:blip r:embed="R2fbc834ce7634d09">
-                      <a:extLst xmlns:a="http://schemas.openxmlformats.org/drawingml/2006/main">
-                        <a:ext uri="{28A0092B-C50C-407E-A947-70E740481C1C}">
-                          <a14:useLocalDpi xmlns:a14="http://schemas.microsoft.com/office/drawing/2010/main" val="0"/>
-                        </a:ext>
-                      </a:extLst>
-                    </a:blip>
-                    <a:stretch>
-                      <a:fillRect/>
-                    </a:stretch>
-                  </pic:blipFill>
-                  <pic:spPr>
-                    <a:xfrm rot="0" flipH="0" flipV="0">
-                      <a:off x="0" y="0"/>
-                      <a:ext cx="4572000" cy="2190750"/>
-                    </a:xfrm>
-                    <a:prstGeom prst="rect">
-                      <a:avLst/>
-                    </a:prstGeom>
-                  </pic:spPr>
-                </pic:pic>
-              </a:graphicData>
-            </a:graphic>
-          </wp:inline>
-        </w:drawing>
-      </w:r>
-    </w:p>
-    <w:p>
-      <w:r>
-        <w:t>Particlebeams controleren alleen op collision op de tanks binnen de opgegeven area.</w:t>
-      </w:r>
-    </w:p>
-    <w:p>
-      <w:r>
-        <w:t>Ook hier is geen verandering van de Big O. Wel is dit efficiënter omdat er eerst gecontroleerd werd op collision voor elke tank op het veld.</w:t>
-      </w:r>
-    </w:p>
-    <w:p>
-      <w:pPr>
-        <w:pStyle w:val="Kop4"/>
-        <w:rPr>
-          <w:rFonts w:ascii="Calibri Light" w:hAnsi="Calibri Light"/>
-        </w:rPr>
-      </w:pPr>
-      <w:bookmarkStart w:name="_Toc76014785" w:id="14"/>
-      <w:r>
-        <w:t>Insertion Sort Tank Health</w:t>
-      </w:r>
-      <w:r>
-        <w:t>:</w:t>
-      </w:r>
-      <w:bookmarkEnd w:id="14"/>
-    </w:p>
-    <w:p>
-      <w:pPr>
-        <w:rPr>
-          <w:highlight w:val="red"/>
-        </w:rPr>
-      </w:pPr>
-      <w:r>
-        <w:rPr>
-          <w:highlight w:val="red"/>
-        </w:rPr>
-        <w:t>Micky invullen+plaatjes met Big O Waarden &lt;3</w:t>
-      </w:r>
-    </w:p>
-    <w:p>
-      <w:r>
-        <w:rPr/>
-        <w:t xml:space="preserve">De </w:t>
-      </w:r>
-      <w:proofErr w:type="spellStart"/>
-      <w:r>
-        <w:rPr/>
-        <w:t>insertion</w:t>
-      </w:r>
-      <w:proofErr w:type="spellEnd"/>
-      <w:r>
-        <w:rPr/>
-        <w:t xml:space="preserve"> </w:t>
-      </w:r>
-      <w:proofErr w:type="spellStart"/>
-      <w:r>
-        <w:rPr/>
-        <w:t>sort</w:t>
-      </w:r>
-      <w:proofErr w:type="spellEnd"/>
-      <w:r>
-        <w:rPr/>
-        <w:t xml:space="preserve"> is gewijzigd tot een </w:t>
-      </w:r>
-      <w:proofErr w:type="spellStart"/>
-      <w:r>
-        <w:rPr/>
-        <w:t>merge</w:t>
-      </w:r>
-      <w:proofErr w:type="spellEnd"/>
-      <w:r>
-        <w:rPr/>
-        <w:t xml:space="preserve"> </w:t>
-      </w:r>
-      <w:proofErr w:type="spellStart"/>
-      <w:r>
-        <w:rPr/>
-        <w:t>sort</w:t>
-      </w:r>
-      <w:proofErr w:type="spellEnd"/>
-      <w:r>
-        <w:rPr/>
-        <w:t>.</w:t>
-      </w:r>
-    </w:p>
-    <w:p>
-      <w:pPr>
-        <w:pStyle w:val="Kop4"/>
-        <w:rPr>
-          <w:rFonts w:ascii="Calibri Light" w:hAnsi="Calibri Light" w:eastAsia="ＭＳ ゴシック" w:cs="Times New Roman"/>
-          <w:i w:val="1"/>
-          <w:iCs w:val="1"/>
-          <w:color w:val="2F5496" w:themeColor="accent1" w:themeTint="FF" w:themeShade="BF"/>
-        </w:rPr>
-      </w:pPr>
-      <w:r>
-        <w:rPr>
-          <w:rFonts w:ascii="Calibri Light" w:hAnsi="Calibri Light" w:eastAsia="ＭＳ ゴシック" w:cs="Times New Roman"/>
-          <w:i w:val="1"/>
-          <w:iCs w:val="1"/>
-          <w:color w:val="2F5496" w:themeColor="accent1" w:themeTint="FF" w:themeShade="BF"/>
-        </w:rPr>
-        <w:t xml:space="preserve">Update </w:t>
-      </w:r>
-      <w:proofErr w:type="spellStart"/>
-      <w:r>
-        <w:rPr>
-          <w:rFonts w:ascii="Calibri Light" w:hAnsi="Calibri Light" w:eastAsia="ＭＳ ゴシック" w:cs="Times New Roman"/>
-          <w:i w:val="1"/>
-          <w:iCs w:val="1"/>
-          <w:color w:val="2F5496" w:themeColor="accent1" w:themeTint="FF" w:themeShade="BF"/>
-        </w:rPr>
-        <w:t>Rockets</w:t>
-      </w:r>
-      <w:proofErr w:type="spellEnd"/>
-      <w:r>
-        <w:rPr>
-          <w:rFonts w:ascii="Calibri Light" w:hAnsi="Calibri Light" w:eastAsia="ＭＳ ゴシック" w:cs="Times New Roman"/>
-          <w:i w:val="1"/>
-          <w:iCs w:val="1"/>
-          <w:color w:val="2F5496" w:themeColor="accent1" w:themeTint="FF" w:themeShade="BF"/>
-        </w:rPr>
-        <w:t>:</w:t>
-      </w:r>
-    </w:p>
-    <w:p>
-      <w:pPr>
-        <w:pStyle w:val="Standaard"/>
-      </w:pPr>
-      <w:r>
-        <w:drawing>
-          <wp:inline wp14:editId="2C9984BD" wp14:anchorId="0316A38B">
-            <wp:extent cx="4572000" cy="2409825"/>
-            <wp:effectExtent l="0" t="0" r="0" b="0"/>
-            <wp:docPr id="1644150923" name="" title=""/>
-            <wp:cNvGraphicFramePr>
-              <a:graphicFrameLocks noChangeAspect="1"/>
-            </wp:cNvGraphicFramePr>
-            <a:graphic>
-              <a:graphicData uri="http://schemas.openxmlformats.org/drawingml/2006/picture">
-                <pic:pic>
-                  <pic:nvPicPr>
-                    <pic:cNvPr id="0" name=""/>
-                    <pic:cNvPicPr/>
-                  </pic:nvPicPr>
-                  <pic:blipFill>
-                    <a:blip r:embed="R812dc8ffacab48aa">
-                      <a:extLst>
-                        <a:ext xmlns:a="http://schemas.openxmlformats.org/drawingml/2006/main" uri="{28A0092B-C50C-407E-A947-70E740481C1C}">
-                          <a14:useLocalDpi val="0"/>
                         </a:ext>
                       </a:extLst>
                     </a:blip>
@@ -2586,10 +2135,397 @@
       </w:r>
     </w:p>
     <w:p>
+      <w:r>
+        <w:rPr>
+          <w:noProof/>
+        </w:rPr>
+        <w:drawing>
+          <wp:inline distT="0" distB="0" distL="0" distR="0" wp14:anchorId="6AEDE7AB" wp14:editId="0CFD39CF">
+            <wp:extent cx="4572000" cy="1828800"/>
+            <wp:effectExtent l="0" t="0" r="0" b="0"/>
+            <wp:docPr id="1539501961" name="Afbeelding 1539501961"/>
+            <wp:cNvGraphicFramePr>
+              <a:graphicFrameLocks xmlns:a="http://schemas.openxmlformats.org/drawingml/2006/main" noChangeAspect="1"/>
+            </wp:cNvGraphicFramePr>
+            <a:graphic xmlns:a="http://schemas.openxmlformats.org/drawingml/2006/main">
+              <a:graphicData uri="http://schemas.openxmlformats.org/drawingml/2006/picture">
+                <pic:pic xmlns:pic="http://schemas.openxmlformats.org/drawingml/2006/picture">
+                  <pic:nvPicPr>
+                    <pic:cNvPr id="0" name="Afbeelding 1539501961"/>
+                    <pic:cNvPicPr/>
+                  </pic:nvPicPr>
+                  <pic:blipFill>
+                    <a:blip r:embed="rId16" cstate="print">
+                      <a:extLst>
+                        <a:ext uri="{28A0092B-C50C-407E-A947-70E740481C1C}">
+                          <a14:useLocalDpi xmlns:a14="http://schemas.microsoft.com/office/drawing/2010/main" val="0"/>
+                        </a:ext>
+                      </a:extLst>
+                    </a:blip>
+                    <a:stretch>
+                      <a:fillRect/>
+                    </a:stretch>
+                  </pic:blipFill>
+                  <pic:spPr>
+                    <a:xfrm>
+                      <a:off x="0" y="0"/>
+                      <a:ext cx="4572000" cy="1828800"/>
+                    </a:xfrm>
+                    <a:prstGeom prst="rect">
+                      <a:avLst/>
+                    </a:prstGeom>
+                  </pic:spPr>
+                </pic:pic>
+              </a:graphicData>
+            </a:graphic>
+          </wp:inline>
+        </w:drawing>
+      </w:r>
+    </w:p>
+    <w:p>
+      <w:pPr>
+        <w:rPr>
+          <w:rFonts w:ascii="Calibri" w:eastAsia="Calibri" w:hAnsi="Calibri" w:cs="Calibri"/>
+          <w:color w:val="000000" w:themeColor="text1"/>
+        </w:rPr>
+      </w:pPr>
+      <w:r>
+        <w:rPr>
+          <w:rFonts w:ascii="Calibri" w:eastAsia="Calibri" w:hAnsi="Calibri" w:cs="Calibri"/>
+          <w:color w:val="000000" w:themeColor="text1"/>
+        </w:rPr>
+        <w:t xml:space="preserve">Elke update wordt tanks gesorteerd op </w:t>
+      </w:r>
+      <w:r>
+        <w:rPr>
+          <w:rFonts w:ascii="Calibri" w:eastAsia="Calibri" w:hAnsi="Calibri" w:cs="Calibri"/>
+          <w:color w:val="000000" w:themeColor="text1"/>
+        </w:rPr>
+        <w:t>alignement</w:t>
+      </w:r>
+      <w:r>
+        <w:rPr>
+          <w:rFonts w:ascii="Calibri" w:eastAsia="Calibri" w:hAnsi="Calibri" w:cs="Calibri"/>
+          <w:color w:val="000000" w:themeColor="text1"/>
+        </w:rPr>
+        <w:t>. Zo staan alle blauwe tanks in de eerste helft van de vector en de rode tanks op de tweede helft. Deze vectors worden gevuld met int waarden</w:t>
+      </w:r>
+      <w:r>
+        <w:rPr>
+          <w:rFonts w:ascii="Calibri" w:eastAsia="Calibri" w:hAnsi="Calibri" w:cs="Calibri"/>
+          <w:color w:val="000000" w:themeColor="text1"/>
+        </w:rPr>
+        <w:t>, bestaande uit de health waarden van de blauwe tanks en de health waarden van de rode tanks.</w:t>
+      </w:r>
+    </w:p>
+    <w:p>
+      <w:pPr>
+        <w:rPr>
+          <w:rFonts w:ascii="Calibri" w:eastAsia="Calibri" w:hAnsi="Calibri" w:cs="Calibri"/>
+          <w:color w:val="000000" w:themeColor="text1"/>
+        </w:rPr>
+      </w:pPr>
+      <w:r>
+        <w:rPr>
+          <w:rFonts w:ascii="Calibri" w:eastAsia="Calibri" w:hAnsi="Calibri" w:cs="Calibri"/>
+          <w:color w:val="000000" w:themeColor="text1"/>
+        </w:rPr>
+        <w:t>In de functie draw worden deze vectors gesorteerd en dit wordt gebruikt om de health bars te maken.</w:t>
+      </w:r>
+    </w:p>
+    <w:p>
+      <w:pPr>
+        <w:rPr>
+          <w:rFonts w:ascii="Calibri" w:eastAsia="Calibri" w:hAnsi="Calibri" w:cs="Calibri"/>
+          <w:color w:val="000000" w:themeColor="text1"/>
+        </w:rPr>
+      </w:pPr>
+      <w:r>
+        <w:rPr>
+          <w:rFonts w:ascii="Calibri" w:eastAsia="Calibri" w:hAnsi="Calibri" w:cs="Calibri"/>
+          <w:color w:val="000000" w:themeColor="text1"/>
+        </w:rPr>
+        <w:lastRenderedPageBreak/>
+        <w:t xml:space="preserve">Hierbij is geen verandering van big O. Wel is dit </w:t>
+      </w:r>
+      <w:r>
+        <w:rPr>
+          <w:rFonts w:ascii="Calibri" w:eastAsia="Calibri" w:hAnsi="Calibri" w:cs="Calibri"/>
+          <w:color w:val="000000" w:themeColor="text1"/>
+        </w:rPr>
+        <w:t>efficiënter</w:t>
+      </w:r>
+      <w:r>
+        <w:rPr>
+          <w:rFonts w:ascii="Calibri" w:eastAsia="Calibri" w:hAnsi="Calibri" w:cs="Calibri"/>
+          <w:color w:val="000000" w:themeColor="text1"/>
+        </w:rPr>
+        <w:t xml:space="preserve"> dan het sorteren en gebruiken van vectors gevuld met </w:t>
+      </w:r>
+      <w:r>
+        <w:rPr>
+          <w:rFonts w:ascii="Calibri" w:eastAsia="Calibri" w:hAnsi="Calibri" w:cs="Calibri"/>
+          <w:color w:val="000000" w:themeColor="text1"/>
+        </w:rPr>
+        <w:t>Tank objecten.</w:t>
+      </w:r>
+    </w:p>
+    <w:p>
+      <w:pPr>
+        <w:pStyle w:val="Kop4"/>
+        <w:rPr>
+          <w:rFonts w:ascii="Calibri Light" w:hAnsi="Calibri Light"/>
+        </w:rPr>
+      </w:pPr>
+      <w:bookmarkStart w:id="13" w:name="_Toc76014784"/>
+      <w:r>
+        <w:t>Update Particle_Beams:</w:t>
+      </w:r>
+      <w:bookmarkEnd w:id="13"/>
+    </w:p>
+    <w:p>
+      <w:r>
+        <w:rPr>
+          <w:noProof/>
+        </w:rPr>
+        <w:drawing>
+          <wp:inline distT="0" distB="0" distL="0" distR="0" wp14:anchorId="66857A8D" wp14:editId="5D5FD3C9">
+            <wp:extent cx="4572000" cy="2190750"/>
+            <wp:effectExtent l="0" t="0" r="0" b="0"/>
+            <wp:docPr id="1378986192" name="Afbeelding 1378986192"/>
+            <wp:cNvGraphicFramePr>
+              <a:graphicFrameLocks xmlns:a="http://schemas.openxmlformats.org/drawingml/2006/main" noChangeAspect="1"/>
+            </wp:cNvGraphicFramePr>
+            <a:graphic xmlns:a="http://schemas.openxmlformats.org/drawingml/2006/main">
+              <a:graphicData uri="http://schemas.openxmlformats.org/drawingml/2006/picture">
+                <pic:pic xmlns:pic="http://schemas.openxmlformats.org/drawingml/2006/picture">
+                  <pic:nvPicPr>
+                    <pic:cNvPr id="0" name="Afbeelding 1378986192"/>
+                    <pic:cNvPicPr/>
+                  </pic:nvPicPr>
+                  <pic:blipFill>
+                    <a:blip r:embed="rId17" cstate="print">
+                      <a:extLst>
+                        <a:ext uri="{28A0092B-C50C-407E-A947-70E740481C1C}">
+                          <a14:useLocalDpi xmlns:a14="http://schemas.microsoft.com/office/drawing/2010/main" val="0"/>
+                        </a:ext>
+                      </a:extLst>
+                    </a:blip>
+                    <a:stretch>
+                      <a:fillRect/>
+                    </a:stretch>
+                  </pic:blipFill>
+                  <pic:spPr>
+                    <a:xfrm>
+                      <a:off x="0" y="0"/>
+                      <a:ext cx="4572000" cy="2190750"/>
+                    </a:xfrm>
+                    <a:prstGeom prst="rect">
+                      <a:avLst/>
+                    </a:prstGeom>
+                  </pic:spPr>
+                </pic:pic>
+              </a:graphicData>
+            </a:graphic>
+          </wp:inline>
+        </w:drawing>
+      </w:r>
+    </w:p>
+    <w:p>
+      <w:r>
+        <w:t>Particlebeams controleren alleen op collision op de tanks binnen de opgegeven area.</w:t>
+      </w:r>
+    </w:p>
+    <w:p>
+      <w:r>
+        <w:t>Ook hier is geen verandering van de Big O. Wel is dit efficiënter omdat er eerst gecontroleerd werd op collision voor elke tank op het veld.</w:t>
+      </w:r>
+    </w:p>
+    <w:p>
+      <w:pPr>
+        <w:pStyle w:val="Kop4"/>
+      </w:pPr>
+      <w:bookmarkStart w:id="14" w:name="_Toc76014785"/>
+      <w:r>
+        <w:t>Insertion Sort Tank Health</w:t>
+      </w:r>
+      <w:r>
+        <w:t>:</w:t>
+      </w:r>
+      <w:bookmarkEnd w:id="14"/>
+    </w:p>
+    <w:p>
+      <w:r>
+        <w:t>De insertion sort is gewijzigd tot een merge sort.</w:t>
+      </w:r>
+    </w:p>
+    <w:p>
+      <w:r>
+        <w:drawing>
+          <wp:inline distT="0" distB="0" distL="0" distR="0" wp14:anchorId="4FBD3BB6" wp14:editId="29A88DE9">
+            <wp:extent cx="4997707" cy="4337273"/>
+            <wp:effectExtent l="0" t="0" r="0" b="6350"/>
+            <wp:docPr id="1" name="Afbeelding 1" descr="Afbeelding met tekst&#10;&#10;Automatisch gegenereerde beschrijving"/>
+            <wp:cNvGraphicFramePr>
+              <a:graphicFrameLocks xmlns:a="http://schemas.openxmlformats.org/drawingml/2006/main" noChangeAspect="1"/>
+            </wp:cNvGraphicFramePr>
+            <a:graphic xmlns:a="http://schemas.openxmlformats.org/drawingml/2006/main">
+              <a:graphicData uri="http://schemas.openxmlformats.org/drawingml/2006/picture">
+                <pic:pic xmlns:pic="http://schemas.openxmlformats.org/drawingml/2006/picture">
+                  <pic:nvPicPr>
+                    <pic:cNvPr id="1" name="Afbeelding 1" descr="Afbeelding met tekst&#10;&#10;Automatisch gegenereerde beschrijving"/>
+                    <pic:cNvPicPr/>
+                  </pic:nvPicPr>
+                  <pic:blipFill>
+                    <a:blip r:embed="rId18"/>
+                    <a:stretch>
+                      <a:fillRect/>
+                    </a:stretch>
+                  </pic:blipFill>
+                  <pic:spPr>
+                    <a:xfrm>
+                      <a:off x="0" y="0"/>
+                      <a:ext cx="4997707" cy="4337273"/>
+                    </a:xfrm>
+                    <a:prstGeom prst="rect">
+                      <a:avLst/>
+                    </a:prstGeom>
+                  </pic:spPr>
+                </pic:pic>
+              </a:graphicData>
+            </a:graphic>
+          </wp:inline>
+        </w:drawing>
+      </w:r>
+    </w:p>
+    <w:p>
+      <w:r>
+        <w:t>Merge</w:t>
+      </w:r>
+      <w:r>
+        <w:t xml:space="preserve"> gedeelte: </w:t>
+      </w:r>
+      <w:r>
+        <w:t>O(N)</w:t>
+      </w:r>
+    </w:p>
+    <w:p>
+      <w:r>
+        <w:lastRenderedPageBreak/>
+        <w:drawing>
+          <wp:inline distT="0" distB="0" distL="0" distR="0" wp14:anchorId="34F15314" wp14:editId="290CE668">
+            <wp:extent cx="4965955" cy="4515082"/>
+            <wp:effectExtent l="0" t="0" r="6350" b="0"/>
+            <wp:docPr id="2" name="Afbeelding 2" descr="Afbeelding met tekst&#10;&#10;Automatisch gegenereerde beschrijving"/>
+            <wp:cNvGraphicFramePr>
+              <a:graphicFrameLocks xmlns:a="http://schemas.openxmlformats.org/drawingml/2006/main" noChangeAspect="1"/>
+            </wp:cNvGraphicFramePr>
+            <a:graphic xmlns:a="http://schemas.openxmlformats.org/drawingml/2006/main">
+              <a:graphicData uri="http://schemas.openxmlformats.org/drawingml/2006/picture">
+                <pic:pic xmlns:pic="http://schemas.openxmlformats.org/drawingml/2006/picture">
+                  <pic:nvPicPr>
+                    <pic:cNvPr id="2" name="Afbeelding 2" descr="Afbeelding met tekst&#10;&#10;Automatisch gegenereerde beschrijving"/>
+                    <pic:cNvPicPr/>
+                  </pic:nvPicPr>
+                  <pic:blipFill>
+                    <a:blip r:embed="rId19"/>
+                    <a:stretch>
+                      <a:fillRect/>
+                    </a:stretch>
+                  </pic:blipFill>
+                  <pic:spPr>
+                    <a:xfrm>
+                      <a:off x="0" y="0"/>
+                      <a:ext cx="4965955" cy="4515082"/>
+                    </a:xfrm>
+                    <a:prstGeom prst="rect">
+                      <a:avLst/>
+                    </a:prstGeom>
+                  </pic:spPr>
+                </pic:pic>
+              </a:graphicData>
+            </a:graphic>
+          </wp:inline>
+        </w:drawing>
+      </w:r>
+    </w:p>
+    <w:p>
+      <w:r>
+        <w:t>Divide gedeelte: O(logN)</w:t>
+      </w:r>
+    </w:p>
+    <w:p>
+      <w:r>
+        <w:t>Merge sort totaal: O(N* logN)</w:t>
+      </w:r>
+    </w:p>
+    <w:p>
+      <w:pPr>
+        <w:pStyle w:val="Kop4"/>
+        <w:rPr>
+          <w:rFonts w:ascii="Calibri Light" w:eastAsia="MS Gothic" w:hAnsi="Calibri Light" w:cs="Times New Roman"/>
+        </w:rPr>
+      </w:pPr>
+      <w:r>
+        <w:rPr>
+          <w:rFonts w:ascii="Calibri Light" w:eastAsia="MS Gothic" w:hAnsi="Calibri Light" w:cs="Times New Roman"/>
+        </w:rPr>
+        <w:t>Update Rockets:</w:t>
+      </w:r>
+    </w:p>
+    <w:p>
+      <w:r>
+        <w:rPr>
+          <w:noProof/>
+        </w:rPr>
+        <w:drawing>
+          <wp:inline distT="0" distB="0" distL="0" distR="0" wp14:anchorId="0316A38B" wp14:editId="2C9984BD">
+            <wp:extent cx="4572000" cy="2409825"/>
+            <wp:effectExtent l="0" t="0" r="0" b="0"/>
+            <wp:docPr id="1644150923" name="Afbeelding 1644150923"/>
+            <wp:cNvGraphicFramePr>
+              <a:graphicFrameLocks xmlns:a="http://schemas.openxmlformats.org/drawingml/2006/main" noChangeAspect="1"/>
+            </wp:cNvGraphicFramePr>
+            <a:graphic xmlns:a="http://schemas.openxmlformats.org/drawingml/2006/main">
+              <a:graphicData uri="http://schemas.openxmlformats.org/drawingml/2006/picture">
+                <pic:pic xmlns:pic="http://schemas.openxmlformats.org/drawingml/2006/picture">
+                  <pic:nvPicPr>
+                    <pic:cNvPr id="0" name=""/>
+                    <pic:cNvPicPr/>
+                  </pic:nvPicPr>
+                  <pic:blipFill>
+                    <a:blip r:embed="rId20" cstate="print">
+                      <a:extLst>
+                        <a:ext uri="{28A0092B-C50C-407E-A947-70E740481C1C}">
+                          <a14:useLocalDpi xmlns:a14="http://schemas.microsoft.com/office/drawing/2010/main" val="0"/>
+                        </a:ext>
+                      </a:extLst>
+                    </a:blip>
+                    <a:stretch>
+                      <a:fillRect/>
+                    </a:stretch>
+                  </pic:blipFill>
+                  <pic:spPr>
+                    <a:xfrm>
+                      <a:off x="0" y="0"/>
+                      <a:ext cx="4572000" cy="2409825"/>
+                    </a:xfrm>
+                    <a:prstGeom prst="rect">
+                      <a:avLst/>
+                    </a:prstGeom>
+                  </pic:spPr>
+                </pic:pic>
+              </a:graphicData>
+            </a:graphic>
+          </wp:inline>
+        </w:drawing>
+      </w:r>
+    </w:p>
+    <w:p>
       <w:pPr>
         <w:pStyle w:val="Kop2"/>
       </w:pPr>
-      <w:bookmarkStart w:name="_Toc76014786" w:id="15"/>
+      <w:bookmarkStart w:id="15" w:name="_Toc76014786"/>
       <w:r>
         <w:t>Concurrency</w:t>
       </w:r>
@@ -2597,7 +2533,7 @@
     </w:p>
     <w:p/>
     <w:sectPr>
-      <w:pgSz w:w="11906" w:h="16838" w:orient="portrait"/>
+      <w:pgSz w:w="11906" w:h="16838"/>
       <w:pgMar w:top="1440" w:right="1440" w:bottom="1440" w:left="1440" w:header="708" w:footer="708" w:gutter="0"/>
       <w:cols w:space="708"/>
       <w:docGrid w:linePitch="360"/>
@@ -2671,7 +2607,7 @@
         <w:ind w:left="720" w:hanging="360"/>
       </w:pPr>
       <w:rPr>
-        <w:rFonts w:hint="default" w:ascii="Symbol" w:hAnsi="Symbol"/>
+        <w:rFonts w:ascii="Symbol" w:hAnsi="Symbol" w:hint="default"/>
       </w:rPr>
     </w:lvl>
     <w:lvl w:ilvl="1" w:tplc="ACB88820">
@@ -2683,7 +2619,7 @@
         <w:ind w:left="1440" w:hanging="360"/>
       </w:pPr>
       <w:rPr>
-        <w:rFonts w:hint="default" w:ascii="Courier New" w:hAnsi="Courier New"/>
+        <w:rFonts w:ascii="Courier New" w:hAnsi="Courier New" w:hint="default"/>
       </w:rPr>
     </w:lvl>
     <w:lvl w:ilvl="2" w:tplc="BA12FEB6">
@@ -2695,7 +2631,7 @@
         <w:ind w:left="2160" w:hanging="360"/>
       </w:pPr>
       <w:rPr>
-        <w:rFonts w:hint="default" w:ascii="Wingdings" w:hAnsi="Wingdings"/>
+        <w:rFonts w:ascii="Wingdings" w:hAnsi="Wingdings" w:hint="default"/>
       </w:rPr>
     </w:lvl>
     <w:lvl w:ilvl="3" w:tplc="52840E52">
@@ -2707,7 +2643,7 @@
         <w:ind w:left="2880" w:hanging="360"/>
       </w:pPr>
       <w:rPr>
-        <w:rFonts w:hint="default" w:ascii="Symbol" w:hAnsi="Symbol"/>
+        <w:rFonts w:ascii="Symbol" w:hAnsi="Symbol" w:hint="default"/>
       </w:rPr>
     </w:lvl>
     <w:lvl w:ilvl="4" w:tplc="E476185C">
@@ -2719,7 +2655,7 @@
         <w:ind w:left="3600" w:hanging="360"/>
       </w:pPr>
       <w:rPr>
-        <w:rFonts w:hint="default" w:ascii="Courier New" w:hAnsi="Courier New"/>
+        <w:rFonts w:ascii="Courier New" w:hAnsi="Courier New" w:hint="default"/>
       </w:rPr>
     </w:lvl>
     <w:lvl w:ilvl="5" w:tplc="F1980934">
@@ -2731,7 +2667,7 @@
         <w:ind w:left="4320" w:hanging="360"/>
       </w:pPr>
       <w:rPr>
-        <w:rFonts w:hint="default" w:ascii="Wingdings" w:hAnsi="Wingdings"/>
+        <w:rFonts w:ascii="Wingdings" w:hAnsi="Wingdings" w:hint="default"/>
       </w:rPr>
     </w:lvl>
     <w:lvl w:ilvl="6" w:tplc="7A9088FC">
@@ -2743,7 +2679,7 @@
         <w:ind w:left="5040" w:hanging="360"/>
       </w:pPr>
       <w:rPr>
-        <w:rFonts w:hint="default" w:ascii="Symbol" w:hAnsi="Symbol"/>
+        <w:rFonts w:ascii="Symbol" w:hAnsi="Symbol" w:hint="default"/>
       </w:rPr>
     </w:lvl>
     <w:lvl w:ilvl="7" w:tplc="AA5E7D1A">
@@ -2755,7 +2691,7 @@
         <w:ind w:left="5760" w:hanging="360"/>
       </w:pPr>
       <w:rPr>
-        <w:rFonts w:hint="default" w:ascii="Courier New" w:hAnsi="Courier New"/>
+        <w:rFonts w:ascii="Courier New" w:hAnsi="Courier New" w:hint="default"/>
       </w:rPr>
     </w:lvl>
     <w:lvl w:ilvl="8" w:tplc="E8A23ED6">
@@ -2767,7 +2703,7 @@
         <w:ind w:left="6480" w:hanging="360"/>
       </w:pPr>
       <w:rPr>
-        <w:rFonts w:hint="default" w:ascii="Wingdings" w:hAnsi="Wingdings"/>
+        <w:rFonts w:ascii="Wingdings" w:hAnsi="Wingdings" w:hint="default"/>
       </w:rPr>
     </w:lvl>
   </w:abstractNum>
@@ -2784,7 +2720,7 @@
         <w:ind w:left="720" w:hanging="360"/>
       </w:pPr>
       <w:rPr>
-        <w:rFonts w:hint="default" w:ascii="Symbol" w:hAnsi="Symbol"/>
+        <w:rFonts w:ascii="Symbol" w:hAnsi="Symbol" w:hint="default"/>
       </w:rPr>
     </w:lvl>
     <w:lvl w:ilvl="1" w:tplc="55B09984">
@@ -2796,7 +2732,7 @@
         <w:ind w:left="1440" w:hanging="360"/>
       </w:pPr>
       <w:rPr>
-        <w:rFonts w:hint="default" w:ascii="Courier New" w:hAnsi="Courier New"/>
+        <w:rFonts w:ascii="Courier New" w:hAnsi="Courier New" w:hint="default"/>
       </w:rPr>
     </w:lvl>
     <w:lvl w:ilvl="2" w:tplc="D5AE20F8">
@@ -2808,7 +2744,7 @@
         <w:ind w:left="2160" w:hanging="360"/>
       </w:pPr>
       <w:rPr>
-        <w:rFonts w:hint="default" w:ascii="Wingdings" w:hAnsi="Wingdings"/>
+        <w:rFonts w:ascii="Wingdings" w:hAnsi="Wingdings" w:hint="default"/>
       </w:rPr>
     </w:lvl>
     <w:lvl w:ilvl="3" w:tplc="28E64B2E">
@@ -2820,7 +2756,7 @@
         <w:ind w:left="2880" w:hanging="360"/>
       </w:pPr>
       <w:rPr>
-        <w:rFonts w:hint="default" w:ascii="Symbol" w:hAnsi="Symbol"/>
+        <w:rFonts w:ascii="Symbol" w:hAnsi="Symbol" w:hint="default"/>
       </w:rPr>
     </w:lvl>
     <w:lvl w:ilvl="4" w:tplc="B5540572">
@@ -2832,7 +2768,7 @@
         <w:ind w:left="3600" w:hanging="360"/>
       </w:pPr>
       <w:rPr>
-        <w:rFonts w:hint="default" w:ascii="Courier New" w:hAnsi="Courier New"/>
+        <w:rFonts w:ascii="Courier New" w:hAnsi="Courier New" w:hint="default"/>
       </w:rPr>
     </w:lvl>
     <w:lvl w:ilvl="5" w:tplc="5E58C110">
@@ -2844,7 +2780,7 @@
         <w:ind w:left="4320" w:hanging="360"/>
       </w:pPr>
       <w:rPr>
-        <w:rFonts w:hint="default" w:ascii="Wingdings" w:hAnsi="Wingdings"/>
+        <w:rFonts w:ascii="Wingdings" w:hAnsi="Wingdings" w:hint="default"/>
       </w:rPr>
     </w:lvl>
     <w:lvl w:ilvl="6" w:tplc="13C27164">
@@ -2856,7 +2792,7 @@
         <w:ind w:left="5040" w:hanging="360"/>
       </w:pPr>
       <w:rPr>
-        <w:rFonts w:hint="default" w:ascii="Symbol" w:hAnsi="Symbol"/>
+        <w:rFonts w:ascii="Symbol" w:hAnsi="Symbol" w:hint="default"/>
       </w:rPr>
     </w:lvl>
     <w:lvl w:ilvl="7" w:tplc="700C112C">
@@ -2868,7 +2804,7 @@
         <w:ind w:left="5760" w:hanging="360"/>
       </w:pPr>
       <w:rPr>
-        <w:rFonts w:hint="default" w:ascii="Courier New" w:hAnsi="Courier New"/>
+        <w:rFonts w:ascii="Courier New" w:hAnsi="Courier New" w:hint="default"/>
       </w:rPr>
     </w:lvl>
     <w:lvl w:ilvl="8" w:tplc="33BC040A">
@@ -2880,7 +2816,7 @@
         <w:ind w:left="6480" w:hanging="360"/>
       </w:pPr>
       <w:rPr>
-        <w:rFonts w:hint="default" w:ascii="Wingdings" w:hAnsi="Wingdings"/>
+        <w:rFonts w:ascii="Wingdings" w:hAnsi="Wingdings" w:hint="default"/>
       </w:rPr>
     </w:lvl>
   </w:abstractNum>
@@ -2897,7 +2833,7 @@
         <w:ind w:left="720" w:hanging="360"/>
       </w:pPr>
       <w:rPr>
-        <w:rFonts w:hint="default" w:ascii="Symbol" w:hAnsi="Symbol"/>
+        <w:rFonts w:ascii="Symbol" w:hAnsi="Symbol" w:hint="default"/>
       </w:rPr>
     </w:lvl>
     <w:lvl w:ilvl="1" w:tplc="FB466284">
@@ -2909,7 +2845,7 @@
         <w:ind w:left="1440" w:hanging="360"/>
       </w:pPr>
       <w:rPr>
-        <w:rFonts w:hint="default" w:ascii="Courier New" w:hAnsi="Courier New"/>
+        <w:rFonts w:ascii="Courier New" w:hAnsi="Courier New" w:hint="default"/>
       </w:rPr>
     </w:lvl>
     <w:lvl w:ilvl="2" w:tplc="DE4E0B30">
@@ -2921,7 +2857,7 @@
         <w:ind w:left="2160" w:hanging="360"/>
       </w:pPr>
       <w:rPr>
-        <w:rFonts w:hint="default" w:ascii="Wingdings" w:hAnsi="Wingdings"/>
+        <w:rFonts w:ascii="Wingdings" w:hAnsi="Wingdings" w:hint="default"/>
       </w:rPr>
     </w:lvl>
     <w:lvl w:ilvl="3" w:tplc="957636AC">
@@ -2933,7 +2869,7 @@
         <w:ind w:left="2880" w:hanging="360"/>
       </w:pPr>
       <w:rPr>
-        <w:rFonts w:hint="default" w:ascii="Symbol" w:hAnsi="Symbol"/>
+        <w:rFonts w:ascii="Symbol" w:hAnsi="Symbol" w:hint="default"/>
       </w:rPr>
     </w:lvl>
     <w:lvl w:ilvl="4" w:tplc="CF7699E2">
@@ -2945,7 +2881,7 @@
         <w:ind w:left="3600" w:hanging="360"/>
       </w:pPr>
       <w:rPr>
-        <w:rFonts w:hint="default" w:ascii="Courier New" w:hAnsi="Courier New"/>
+        <w:rFonts w:ascii="Courier New" w:hAnsi="Courier New" w:hint="default"/>
       </w:rPr>
     </w:lvl>
     <w:lvl w:ilvl="5" w:tplc="14EAB098">
@@ -2957,7 +2893,7 @@
         <w:ind w:left="4320" w:hanging="360"/>
       </w:pPr>
       <w:rPr>
-        <w:rFonts w:hint="default" w:ascii="Wingdings" w:hAnsi="Wingdings"/>
+        <w:rFonts w:ascii="Wingdings" w:hAnsi="Wingdings" w:hint="default"/>
       </w:rPr>
     </w:lvl>
     <w:lvl w:ilvl="6" w:tplc="5E425C98">
@@ -2969,7 +2905,7 @@
         <w:ind w:left="5040" w:hanging="360"/>
       </w:pPr>
       <w:rPr>
-        <w:rFonts w:hint="default" w:ascii="Symbol" w:hAnsi="Symbol"/>
+        <w:rFonts w:ascii="Symbol" w:hAnsi="Symbol" w:hint="default"/>
       </w:rPr>
     </w:lvl>
     <w:lvl w:ilvl="7" w:tplc="A18E3B1E">
@@ -2981,7 +2917,7 @@
         <w:ind w:left="5760" w:hanging="360"/>
       </w:pPr>
       <w:rPr>
-        <w:rFonts w:hint="default" w:ascii="Courier New" w:hAnsi="Courier New"/>
+        <w:rFonts w:ascii="Courier New" w:hAnsi="Courier New" w:hint="default"/>
       </w:rPr>
     </w:lvl>
     <w:lvl w:ilvl="8" w:tplc="6CD0DC4C">
@@ -2993,7 +2929,7 @@
         <w:ind w:left="6480" w:hanging="360"/>
       </w:pPr>
       <w:rPr>
-        <w:rFonts w:hint="default" w:ascii="Wingdings" w:hAnsi="Wingdings"/>
+        <w:rFonts w:ascii="Wingdings" w:hAnsi="Wingdings" w:hint="default"/>
       </w:rPr>
     </w:lvl>
   </w:abstractNum>
@@ -3014,7 +2950,7 @@
   <w:docDefaults>
     <w:rPrDefault>
       <w:rPr>
-        <w:rFonts w:asciiTheme="minorHAnsi" w:hAnsiTheme="minorHAnsi" w:eastAsiaTheme="minorHAnsi" w:cstheme="minorBidi"/>
+        <w:rFonts w:asciiTheme="minorHAnsi" w:eastAsiaTheme="minorHAnsi" w:hAnsiTheme="minorHAnsi" w:cstheme="minorBidi"/>
         <w:sz w:val="22"/>
         <w:szCs w:val="22"/>
         <w:lang w:val="nl-NL" w:eastAsia="en-US" w:bidi="ar-SA"/>
@@ -3029,14 +2965,14 @@
   <w:latentStyles w:defLockedState="0" w:defUIPriority="99" w:defSemiHidden="0" w:defUnhideWhenUsed="0" w:defQFormat="0" w:count="376">
     <w:lsdException w:name="Normal" w:uiPriority="0" w:qFormat="1"/>
     <w:lsdException w:name="heading 1" w:uiPriority="9" w:qFormat="1"/>
-    <w:lsdException w:name="heading 2" w:uiPriority="9" w:semiHidden="1" w:unhideWhenUsed="1" w:qFormat="1"/>
-    <w:lsdException w:name="heading 3" w:uiPriority="9" w:semiHidden="1" w:unhideWhenUsed="1" w:qFormat="1"/>
-    <w:lsdException w:name="heading 4" w:uiPriority="9" w:semiHidden="1" w:unhideWhenUsed="1" w:qFormat="1"/>
-    <w:lsdException w:name="heading 5" w:uiPriority="9" w:semiHidden="1" w:unhideWhenUsed="1" w:qFormat="1"/>
-    <w:lsdException w:name="heading 6" w:uiPriority="9" w:semiHidden="1" w:unhideWhenUsed="1" w:qFormat="1"/>
-    <w:lsdException w:name="heading 7" w:uiPriority="9" w:semiHidden="1" w:unhideWhenUsed="1" w:qFormat="1"/>
-    <w:lsdException w:name="heading 8" w:uiPriority="9" w:semiHidden="1" w:unhideWhenUsed="1" w:qFormat="1"/>
-    <w:lsdException w:name="heading 9" w:uiPriority="9" w:semiHidden="1" w:unhideWhenUsed="1" w:qFormat="1"/>
+    <w:lsdException w:name="heading 2" w:semiHidden="1" w:uiPriority="9" w:unhideWhenUsed="1" w:qFormat="1"/>
+    <w:lsdException w:name="heading 3" w:semiHidden="1" w:uiPriority="9" w:unhideWhenUsed="1" w:qFormat="1"/>
+    <w:lsdException w:name="heading 4" w:semiHidden="1" w:uiPriority="9" w:unhideWhenUsed="1" w:qFormat="1"/>
+    <w:lsdException w:name="heading 5" w:semiHidden="1" w:uiPriority="9" w:unhideWhenUsed="1" w:qFormat="1"/>
+    <w:lsdException w:name="heading 6" w:semiHidden="1" w:uiPriority="9" w:unhideWhenUsed="1" w:qFormat="1"/>
+    <w:lsdException w:name="heading 7" w:semiHidden="1" w:uiPriority="9" w:unhideWhenUsed="1" w:qFormat="1"/>
+    <w:lsdException w:name="heading 8" w:semiHidden="1" w:uiPriority="9" w:unhideWhenUsed="1" w:qFormat="1"/>
+    <w:lsdException w:name="heading 9" w:semiHidden="1" w:uiPriority="9" w:unhideWhenUsed="1" w:qFormat="1"/>
     <w:lsdException w:name="index 1" w:semiHidden="1" w:unhideWhenUsed="1"/>
     <w:lsdException w:name="index 2" w:semiHidden="1" w:unhideWhenUsed="1"/>
     <w:lsdException w:name="index 3" w:semiHidden="1" w:unhideWhenUsed="1"/>
@@ -3046,22 +2982,22 @@
     <w:lsdException w:name="index 7" w:semiHidden="1" w:unhideWhenUsed="1"/>
     <w:lsdException w:name="index 8" w:semiHidden="1" w:unhideWhenUsed="1"/>
     <w:lsdException w:name="index 9" w:semiHidden="1" w:unhideWhenUsed="1"/>
-    <w:lsdException w:name="toc 1" w:uiPriority="39" w:semiHidden="1" w:unhideWhenUsed="1"/>
-    <w:lsdException w:name="toc 2" w:uiPriority="39" w:semiHidden="1" w:unhideWhenUsed="1"/>
-    <w:lsdException w:name="toc 3" w:uiPriority="39" w:semiHidden="1" w:unhideWhenUsed="1"/>
-    <w:lsdException w:name="toc 4" w:uiPriority="39" w:semiHidden="1" w:unhideWhenUsed="1"/>
-    <w:lsdException w:name="toc 5" w:uiPriority="39" w:semiHidden="1" w:unhideWhenUsed="1"/>
-    <w:lsdException w:name="toc 6" w:uiPriority="39" w:semiHidden="1" w:unhideWhenUsed="1"/>
-    <w:lsdException w:name="toc 7" w:uiPriority="39" w:semiHidden="1" w:unhideWhenUsed="1"/>
-    <w:lsdException w:name="toc 8" w:uiPriority="39" w:semiHidden="1" w:unhideWhenUsed="1"/>
-    <w:lsdException w:name="toc 9" w:uiPriority="39" w:semiHidden="1" w:unhideWhenUsed="1"/>
+    <w:lsdException w:name="toc 1" w:semiHidden="1" w:uiPriority="39" w:unhideWhenUsed="1"/>
+    <w:lsdException w:name="toc 2" w:semiHidden="1" w:uiPriority="39" w:unhideWhenUsed="1"/>
+    <w:lsdException w:name="toc 3" w:semiHidden="1" w:uiPriority="39" w:unhideWhenUsed="1"/>
+    <w:lsdException w:name="toc 4" w:semiHidden="1" w:uiPriority="39" w:unhideWhenUsed="1"/>
+    <w:lsdException w:name="toc 5" w:semiHidden="1" w:uiPriority="39" w:unhideWhenUsed="1"/>
+    <w:lsdException w:name="toc 6" w:semiHidden="1" w:uiPriority="39" w:unhideWhenUsed="1"/>
+    <w:lsdException w:name="toc 7" w:semiHidden="1" w:uiPriority="39" w:unhideWhenUsed="1"/>
+    <w:lsdException w:name="toc 8" w:semiHidden="1" w:uiPriority="39" w:unhideWhenUsed="1"/>
+    <w:lsdException w:name="toc 9" w:semiHidden="1" w:uiPriority="39" w:unhideWhenUsed="1"/>
     <w:lsdException w:name="Normal Indent" w:semiHidden="1" w:unhideWhenUsed="1"/>
     <w:lsdException w:name="footnote text" w:semiHidden="1" w:unhideWhenUsed="1"/>
     <w:lsdException w:name="annotation text" w:semiHidden="1" w:unhideWhenUsed="1"/>
     <w:lsdException w:name="header" w:semiHidden="1" w:unhideWhenUsed="1"/>
     <w:lsdException w:name="footer" w:semiHidden="1" w:unhideWhenUsed="1"/>
     <w:lsdException w:name="index heading" w:semiHidden="1" w:unhideWhenUsed="1"/>
-    <w:lsdException w:name="caption" w:uiPriority="35" w:semiHidden="1" w:unhideWhenUsed="1" w:qFormat="1"/>
+    <w:lsdException w:name="caption" w:semiHidden="1" w:uiPriority="35" w:unhideWhenUsed="1" w:qFormat="1"/>
     <w:lsdException w:name="table of figures" w:semiHidden="1" w:unhideWhenUsed="1"/>
     <w:lsdException w:name="envelope address" w:semiHidden="1" w:unhideWhenUsed="1"/>
     <w:lsdException w:name="envelope return" w:semiHidden="1" w:unhideWhenUsed="1"/>
@@ -3092,7 +3028,7 @@
     <w:lsdException w:name="Title" w:uiPriority="10" w:qFormat="1"/>
     <w:lsdException w:name="Closing" w:semiHidden="1" w:unhideWhenUsed="1"/>
     <w:lsdException w:name="Signature" w:semiHidden="1" w:unhideWhenUsed="1"/>
-    <w:lsdException w:name="Default Paragraph Font" w:uiPriority="1" w:semiHidden="1" w:unhideWhenUsed="1"/>
+    <w:lsdException w:name="Default Paragraph Font" w:semiHidden="1" w:uiPriority="1" w:unhideWhenUsed="1"/>
     <w:lsdException w:name="Body Text" w:semiHidden="1" w:unhideWhenUsed="1"/>
     <w:lsdException w:name="Body Text Indent" w:semiHidden="1" w:unhideWhenUsed="1"/>
     <w:lsdException w:name="List Continue" w:semiHidden="1" w:unhideWhenUsed="1"/>
@@ -3132,6 +3068,7 @@
     <w:lsdException w:name="HTML Sample" w:semiHidden="1" w:unhideWhenUsed="1"/>
     <w:lsdException w:name="HTML Typewriter" w:semiHidden="1" w:unhideWhenUsed="1"/>
     <w:lsdException w:name="HTML Variable" w:semiHidden="1" w:unhideWhenUsed="1"/>
+    <w:lsdException w:name="Normal Table" w:semiHidden="1" w:unhideWhenUsed="1"/>
     <w:lsdException w:name="annotation subject" w:semiHidden="1" w:unhideWhenUsed="1"/>
     <w:lsdException w:name="No List" w:semiHidden="1" w:unhideWhenUsed="1"/>
     <w:lsdException w:name="Outline List 1" w:semiHidden="1" w:unhideWhenUsed="1"/>
@@ -3174,8 +3111,11 @@
     <w:lsdException w:name="Table Contemporary" w:semiHidden="1" w:unhideWhenUsed="1"/>
     <w:lsdException w:name="Table Elegant" w:semiHidden="1" w:unhideWhenUsed="1"/>
     <w:lsdException w:name="Table Professional" w:semiHidden="1" w:unhideWhenUsed="1"/>
+    <w:lsdException w:name="Table Subtle 1" w:semiHidden="1" w:unhideWhenUsed="1"/>
     <w:lsdException w:name="Table Subtle 2" w:semiHidden="1" w:unhideWhenUsed="1"/>
     <w:lsdException w:name="Table Web 1" w:semiHidden="1" w:unhideWhenUsed="1"/>
+    <w:lsdException w:name="Table Web 2" w:semiHidden="1" w:unhideWhenUsed="1"/>
+    <w:lsdException w:name="Table Web 3" w:semiHidden="1" w:unhideWhenUsed="1"/>
     <w:lsdException w:name="Balloon Text" w:semiHidden="1" w:unhideWhenUsed="1"/>
     <w:lsdException w:name="Table Grid" w:uiPriority="39"/>
     <w:lsdException w:name="Table Theme" w:semiHidden="1" w:unhideWhenUsed="1"/>
@@ -3288,8 +3228,8 @@
     <w:lsdException w:name="Subtle Reference" w:uiPriority="31" w:qFormat="1"/>
     <w:lsdException w:name="Intense Reference" w:uiPriority="32" w:qFormat="1"/>
     <w:lsdException w:name="Book Title" w:uiPriority="33" w:qFormat="1"/>
-    <w:lsdException w:name="Bibliography" w:uiPriority="37" w:semiHidden="1" w:unhideWhenUsed="1"/>
-    <w:lsdException w:name="TOC Heading" w:uiPriority="39" w:semiHidden="1" w:unhideWhenUsed="1" w:qFormat="1"/>
+    <w:lsdException w:name="Bibliography" w:semiHidden="1" w:uiPriority="37" w:unhideWhenUsed="1"/>
+    <w:lsdException w:name="TOC Heading" w:semiHidden="1" w:uiPriority="39" w:unhideWhenUsed="1" w:qFormat="1"/>
     <w:lsdException w:name="Plain Table 1" w:uiPriority="41"/>
     <w:lsdException w:name="Plain Table 2" w:uiPriority="42"/>
     <w:lsdException w:name="Plain Table 3" w:uiPriority="43"/>
@@ -3400,7 +3340,7 @@
     <w:lsdException w:name="Unresolved Mention" w:semiHidden="1" w:unhideWhenUsed="1"/>
     <w:lsdException w:name="Smart Link" w:semiHidden="1" w:unhideWhenUsed="1"/>
   </w:latentStyles>
-  <w:style w:type="paragraph" w:styleId="Standaard" w:default="1">
+  <w:style w:type="paragraph" w:default="1" w:styleId="Standaard">
     <w:name w:val="Normal"/>
     <w:qFormat/>
   </w:style>
@@ -3418,7 +3358,7 @@
       <w:outlineLvl w:val="0"/>
     </w:pPr>
     <w:rPr>
-      <w:rFonts w:asciiTheme="majorHAnsi" w:hAnsiTheme="majorHAnsi" w:eastAsiaTheme="majorEastAsia" w:cstheme="majorBidi"/>
+      <w:rFonts w:asciiTheme="majorHAnsi" w:eastAsiaTheme="majorEastAsia" w:hAnsiTheme="majorHAnsi" w:cstheme="majorBidi"/>
       <w:color w:val="2F5496" w:themeColor="accent1" w:themeShade="BF"/>
       <w:sz w:val="32"/>
       <w:szCs w:val="32"/>
@@ -3439,7 +3379,7 @@
       <w:outlineLvl w:val="1"/>
     </w:pPr>
     <w:rPr>
-      <w:rFonts w:asciiTheme="majorHAnsi" w:hAnsiTheme="majorHAnsi" w:eastAsiaTheme="majorEastAsia" w:cstheme="majorBidi"/>
+      <w:rFonts w:asciiTheme="majorHAnsi" w:eastAsiaTheme="majorEastAsia" w:hAnsiTheme="majorHAnsi" w:cstheme="majorBidi"/>
       <w:color w:val="2F5496" w:themeColor="accent1" w:themeShade="BF"/>
       <w:sz w:val="26"/>
       <w:szCs w:val="26"/>
@@ -3460,7 +3400,7 @@
       <w:outlineLvl w:val="2"/>
     </w:pPr>
     <w:rPr>
-      <w:rFonts w:asciiTheme="majorHAnsi" w:hAnsiTheme="majorHAnsi" w:eastAsiaTheme="majorEastAsia" w:cstheme="majorBidi"/>
+      <w:rFonts w:asciiTheme="majorHAnsi" w:eastAsiaTheme="majorEastAsia" w:hAnsiTheme="majorHAnsi" w:cstheme="majorBidi"/>
       <w:color w:val="1F3763" w:themeColor="accent1" w:themeShade="7F"/>
       <w:sz w:val="24"/>
       <w:szCs w:val="24"/>
@@ -3481,22 +3421,20 @@
       <w:outlineLvl w:val="3"/>
     </w:pPr>
     <w:rPr>
-      <w:rFonts w:asciiTheme="majorHAnsi" w:hAnsiTheme="majorHAnsi" w:eastAsiaTheme="majorEastAsia" w:cstheme="majorBidi"/>
+      <w:rFonts w:asciiTheme="majorHAnsi" w:eastAsiaTheme="majorEastAsia" w:hAnsiTheme="majorHAnsi" w:cstheme="majorBidi"/>
       <w:i/>
       <w:iCs/>
       <w:color w:val="2F5496" w:themeColor="accent1" w:themeShade="BF"/>
     </w:rPr>
   </w:style>
-  <w:style w:type="character" w:styleId="Standaardalinea-lettertype" w:default="1">
+  <w:style w:type="character" w:default="1" w:styleId="Standaardalinea-lettertype">
     <w:name w:val="Default Paragraph Font"/>
-    <w:aliases w:val="Default Paragraph Font"/>
     <w:uiPriority w:val="1"/>
     <w:semiHidden/>
     <w:unhideWhenUsed/>
   </w:style>
-  <w:style w:type="table" w:styleId="Standaardtabel" w:default="1">
+  <w:style w:type="table" w:default="1" w:styleId="Standaardtabel">
     <w:name w:val="Normal Table"/>
-    <w:aliases w:val="Table Normal"/>
     <w:uiPriority w:val="99"/>
     <w:semiHidden/>
     <w:unhideWhenUsed/>
@@ -3510,32 +3448,31 @@
       </w:tblCellMar>
     </w:tblPr>
   </w:style>
-  <w:style w:type="numbering" w:styleId="Geenlijst" w:default="1">
+  <w:style w:type="numbering" w:default="1" w:styleId="Geenlijst">
     <w:name w:val="No List"/>
-    <w:aliases w:val="No List"/>
     <w:uiPriority w:val="99"/>
     <w:semiHidden/>
     <w:unhideWhenUsed/>
   </w:style>
-  <w:style w:type="character" w:styleId="Kop1Char" w:customStyle="1">
+  <w:style w:type="character" w:customStyle="1" w:styleId="Kop1Char">
     <w:name w:val="Kop 1 Char"/>
     <w:basedOn w:val="Standaardalinea-lettertype"/>
     <w:link w:val="Kop1"/>
     <w:uiPriority w:val="9"/>
     <w:rPr>
-      <w:rFonts w:asciiTheme="majorHAnsi" w:hAnsiTheme="majorHAnsi" w:eastAsiaTheme="majorEastAsia" w:cstheme="majorBidi"/>
+      <w:rFonts w:asciiTheme="majorHAnsi" w:eastAsiaTheme="majorEastAsia" w:hAnsiTheme="majorHAnsi" w:cstheme="majorBidi"/>
       <w:color w:val="2F5496" w:themeColor="accent1" w:themeShade="BF"/>
       <w:sz w:val="32"/>
       <w:szCs w:val="32"/>
     </w:rPr>
   </w:style>
-  <w:style w:type="character" w:styleId="Kop2Char" w:customStyle="1">
+  <w:style w:type="character" w:customStyle="1" w:styleId="Kop2Char">
     <w:name w:val="Kop 2 Char"/>
     <w:basedOn w:val="Standaardalinea-lettertype"/>
     <w:link w:val="Kop2"/>
     <w:uiPriority w:val="9"/>
     <w:rPr>
-      <w:rFonts w:asciiTheme="majorHAnsi" w:hAnsiTheme="majorHAnsi" w:eastAsiaTheme="majorEastAsia" w:cstheme="majorBidi"/>
+      <w:rFonts w:asciiTheme="majorHAnsi" w:eastAsiaTheme="majorEastAsia" w:hAnsiTheme="majorHAnsi" w:cstheme="majorBidi"/>
       <w:color w:val="2F5496" w:themeColor="accent1" w:themeShade="BF"/>
       <w:sz w:val="26"/>
       <w:szCs w:val="26"/>
@@ -3608,25 +3545,25 @@
       <w:contextualSpacing/>
     </w:pPr>
   </w:style>
-  <w:style w:type="character" w:styleId="Kop3Char" w:customStyle="1">
+  <w:style w:type="character" w:customStyle="1" w:styleId="Kop3Char">
     <w:name w:val="Kop 3 Char"/>
     <w:basedOn w:val="Standaardalinea-lettertype"/>
     <w:link w:val="Kop3"/>
     <w:uiPriority w:val="9"/>
     <w:rPr>
-      <w:rFonts w:asciiTheme="majorHAnsi" w:hAnsiTheme="majorHAnsi" w:eastAsiaTheme="majorEastAsia" w:cstheme="majorBidi"/>
+      <w:rFonts w:asciiTheme="majorHAnsi" w:eastAsiaTheme="majorEastAsia" w:hAnsiTheme="majorHAnsi" w:cstheme="majorBidi"/>
       <w:color w:val="1F3763" w:themeColor="accent1" w:themeShade="7F"/>
       <w:sz w:val="24"/>
       <w:szCs w:val="24"/>
     </w:rPr>
   </w:style>
-  <w:style w:type="character" w:styleId="Kop4Char" w:customStyle="1">
+  <w:style w:type="character" w:customStyle="1" w:styleId="Kop4Char">
     <w:name w:val="Kop 4 Char"/>
     <w:basedOn w:val="Standaardalinea-lettertype"/>
     <w:link w:val="Kop4"/>
     <w:uiPriority w:val="9"/>
     <w:rPr>
-      <w:rFonts w:asciiTheme="majorHAnsi" w:hAnsiTheme="majorHAnsi" w:eastAsiaTheme="majorEastAsia" w:cstheme="majorBidi"/>
+      <w:rFonts w:asciiTheme="majorHAnsi" w:eastAsiaTheme="majorEastAsia" w:hAnsiTheme="majorHAnsi" w:cstheme="majorBidi"/>
       <w:i/>
       <w:iCs/>
       <w:color w:val="2F5496" w:themeColor="accent1" w:themeShade="BF"/>
@@ -3642,16 +3579,16 @@
     </w:pPr>
     <w:tblPr>
       <w:tblBorders>
-        <w:top w:val="single" w:color="000000" w:themeColor="text1" w:sz="4" w:space="0"/>
-        <w:left w:val="single" w:color="000000" w:themeColor="text1" w:sz="4" w:space="0"/>
-        <w:bottom w:val="single" w:color="000000" w:themeColor="text1" w:sz="4" w:space="0"/>
-        <w:right w:val="single" w:color="000000" w:themeColor="text1" w:sz="4" w:space="0"/>
-        <w:insideH w:val="single" w:color="000000" w:themeColor="text1" w:sz="4" w:space="0"/>
-        <w:insideV w:val="single" w:color="000000" w:themeColor="text1" w:sz="4" w:space="0"/>
+        <w:top w:val="single" w:sz="4" w:space="0" w:color="000000" w:themeColor="text1"/>
+        <w:left w:val="single" w:sz="4" w:space="0" w:color="000000" w:themeColor="text1"/>
+        <w:bottom w:val="single" w:sz="4" w:space="0" w:color="000000" w:themeColor="text1"/>
+        <w:right w:val="single" w:sz="4" w:space="0" w:color="000000" w:themeColor="text1"/>
+        <w:insideH w:val="single" w:sz="4" w:space="0" w:color="000000" w:themeColor="text1"/>
+        <w:insideV w:val="single" w:sz="4" w:space="0" w:color="000000" w:themeColor="text1"/>
       </w:tblBorders>
     </w:tblPr>
   </w:style>
-  <w:style w:type="character" w:styleId="KoptekstChar" w:customStyle="1">
+  <w:style w:type="character" w:customStyle="1" w:styleId="KoptekstChar">
     <w:name w:val="Koptekst Char"/>
     <w:basedOn w:val="Standaardalinea-lettertype"/>
     <w:link w:val="Koptekst"/>
@@ -3671,7 +3608,7 @@
       <w:spacing w:after="0" w:line="240" w:lineRule="auto"/>
     </w:pPr>
   </w:style>
-  <w:style w:type="character" w:styleId="VoettekstChar" w:customStyle="1">
+  <w:style w:type="character" w:customStyle="1" w:styleId="VoettekstChar">
     <w:name w:val="Voettekst Char"/>
     <w:basedOn w:val="Standaardalinea-lettertype"/>
     <w:link w:val="Voettekst"/>
@@ -3691,40 +3628,28 @@
       <w:spacing w:after="0" w:line="240" w:lineRule="auto"/>
     </w:pPr>
   </w:style>
+  <w:style w:type="paragraph" w:styleId="Bijschrift">
+    <w:name w:val="caption"/>
+    <w:basedOn w:val="Standaard"/>
+    <w:next w:val="Standaard"/>
+    <w:uiPriority w:val="35"/>
+    <w:unhideWhenUsed/>
+    <w:qFormat/>
+    <w:rsid w:val="0016181D"/>
+    <w:pPr>
+      <w:spacing w:after="200" w:line="240" w:lineRule="auto"/>
+    </w:pPr>
+    <w:rPr>
+      <w:rFonts w:eastAsiaTheme="minorEastAsia"/>
+      <w:i/>
+      <w:iCs/>
+      <w:color w:val="44546A" w:themeColor="text2"/>
+      <w:sz w:val="18"/>
+      <w:szCs w:val="18"/>
+      <w:lang w:val="x-none" w:eastAsia="zh-CN"/>
+    </w:rPr>
+  </w:style>
 </w:styles>
-</file>
-
-<file path=word/glossary/document.xml><?xml version="1.0" encoding="utf-8"?>
-<w:glossaryDocument xmlns:w14="http://schemas.microsoft.com/office/word/2010/wordml" xmlns:w="http://schemas.openxmlformats.org/wordprocessingml/2006/main">
-  <w:docParts>
-    <w:docPart>
-      <w:docPartPr>
-        <w:name w:val="DefaultPlaceholder_1081868574"/>
-        <w:category>
-          <w:name w:val="General"/>
-          <w:gallery w:val="placeholder"/>
-        </w:category>
-        <w:types>
-          <w:type w:val="bbPlcHdr"/>
-        </w:types>
-        <w:behaviors>
-          <w:behavior w:val="content"/>
-        </w:behaviors>
-        <w:guid w:val="{6e75bb93-6f96-46f9-a491-bc6dbc30570b}"/>
-      </w:docPartPr>
-      <w:docPartBody>
-        <w:p>
-          <w:r>
-            <w:rPr>
-              <w:rStyle w:val="PlaceholderText"/>
-            </w:rPr>
-            <w:t/>
-          </w:r>
-        </w:p>
-      </w:docPartBody>
-    </w:docPart>
-  </w:docParts>
-</w:glossaryDocument>
 </file>
 
 <file path=word/theme/theme1.xml><?xml version="1.0" encoding="utf-8"?>

</xml_diff>